<commit_message>
update database, update report
</commit_message>
<xml_diff>
--- a/report/NguyenAnhHao_D19CQCNPM01_TranThuDat_BCDK1.docx
+++ b/report/NguyenAnhHao_D19CQCNPM01_TranThuDat_BCDK1.docx
@@ -5206,7 +5206,7 @@
       <w:r>
         <w:fldChar w:fldCharType="separate"/>
       </w:r>
-      <w:hyperlink w:anchor="_Toc140359866" w:history="1">
+      <w:hyperlink w:anchor="_Toc140442189" w:history="1">
         <w:r>
           <w:rPr>
             <w:rStyle w:val="Hyperlink"/>
@@ -5252,7 +5252,7 @@
             <w:noProof/>
             <w:webHidden/>
           </w:rPr>
-          <w:instrText xml:space="preserve"> PAGEREF _Toc140359866 \h </w:instrText>
+          <w:instrText xml:space="preserve"> PAGEREF _Toc140442189 \h </w:instrText>
         </w:r>
         <w:r>
           <w:rPr>
@@ -5299,7 +5299,7 @@
           <w14:ligatures w14:val="standardContextual"/>
         </w:rPr>
       </w:pPr>
-      <w:hyperlink w:anchor="_Toc140359867" w:history="1">
+      <w:hyperlink w:anchor="_Toc140442190" w:history="1">
         <w:r>
           <w:rPr>
             <w:rStyle w:val="Hyperlink"/>
@@ -5326,7 +5326,7 @@
             <w:noProof/>
             <w:webHidden/>
           </w:rPr>
-          <w:instrText xml:space="preserve"> PAGEREF _Toc140359867 \h </w:instrText>
+          <w:instrText xml:space="preserve"> PAGEREF _Toc140442190 \h </w:instrText>
         </w:r>
         <w:r>
           <w:rPr>
@@ -5373,7 +5373,7 @@
           <w14:ligatures w14:val="standardContextual"/>
         </w:rPr>
       </w:pPr>
-      <w:hyperlink w:anchor="_Toc140359868" w:history="1">
+      <w:hyperlink w:anchor="_Toc140442191" w:history="1">
         <w:r>
           <w:rPr>
             <w:rStyle w:val="Hyperlink"/>
@@ -5400,7 +5400,7 @@
             <w:noProof/>
             <w:webHidden/>
           </w:rPr>
-          <w:instrText xml:space="preserve"> PAGEREF _Toc140359868 \h </w:instrText>
+          <w:instrText xml:space="preserve"> PAGEREF _Toc140442191 \h </w:instrText>
         </w:r>
         <w:r>
           <w:rPr>
@@ -5447,7 +5447,7 @@
           <w14:ligatures w14:val="standardContextual"/>
         </w:rPr>
       </w:pPr>
-      <w:hyperlink w:anchor="_Toc140359869" w:history="1">
+      <w:hyperlink w:anchor="_Toc140442192" w:history="1">
         <w:r>
           <w:rPr>
             <w:rStyle w:val="Hyperlink"/>
@@ -5474,7 +5474,7 @@
             <w:noProof/>
             <w:webHidden/>
           </w:rPr>
-          <w:instrText xml:space="preserve"> PAGEREF _Toc140359869 \h </w:instrText>
+          <w:instrText xml:space="preserve"> PAGEREF _Toc140442192 \h </w:instrText>
         </w:r>
         <w:r>
           <w:rPr>
@@ -5521,7 +5521,7 @@
           <w14:ligatures w14:val="standardContextual"/>
         </w:rPr>
       </w:pPr>
-      <w:hyperlink w:anchor="_Toc140359870" w:history="1">
+      <w:hyperlink w:anchor="_Toc140442193" w:history="1">
         <w:r>
           <w:rPr>
             <w:rStyle w:val="Hyperlink"/>
@@ -5549,7 +5549,7 @@
             <w:noProof/>
             <w:webHidden/>
           </w:rPr>
-          <w:instrText xml:space="preserve"> PAGEREF _Toc140359870 \h </w:instrText>
+          <w:instrText xml:space="preserve"> PAGEREF _Toc140442193 \h </w:instrText>
         </w:r>
         <w:r>
           <w:rPr>
@@ -5597,7 +5597,7 @@
           <w14:ligatures w14:val="standardContextual"/>
         </w:rPr>
       </w:pPr>
-      <w:hyperlink w:anchor="_Toc140359871" w:history="1">
+      <w:hyperlink w:anchor="_Toc140442194" w:history="1">
         <w:r>
           <w:rPr>
             <w:rStyle w:val="Hyperlink"/>
@@ -5622,21 +5622,7 @@
             <w:rStyle w:val="Hyperlink"/>
             <w:noProof/>
           </w:rPr>
-          <w:t>C</w:t>
-        </w:r>
-        <w:r>
-          <w:rPr>
-            <w:rStyle w:val="Hyperlink"/>
-            <w:noProof/>
-          </w:rPr>
-          <w:t>Ơ</w:t>
-        </w:r>
-        <w:r>
-          <w:rPr>
-            <w:rStyle w:val="Hyperlink"/>
-            <w:noProof/>
-          </w:rPr>
-          <w:t xml:space="preserve"> SỞ </w:t>
+          <w:t xml:space="preserve">CƠ SỞ </w:t>
         </w:r>
         <w:r>
           <w:rPr>
@@ -5672,7 +5658,7 @@
             <w:noProof/>
             <w:webHidden/>
           </w:rPr>
-          <w:instrText xml:space="preserve"> PAGEREF _Toc140359871 \h </w:instrText>
+          <w:instrText xml:space="preserve"> PAGEREF _Toc140442194 \h </w:instrText>
         </w:r>
         <w:r>
           <w:rPr>
@@ -5719,7 +5705,7 @@
           <w14:ligatures w14:val="standardContextual"/>
         </w:rPr>
       </w:pPr>
-      <w:hyperlink w:anchor="_Toc140359872" w:history="1">
+      <w:hyperlink w:anchor="_Toc140442195" w:history="1">
         <w:r>
           <w:rPr>
             <w:rStyle w:val="Hyperlink"/>
@@ -5761,7 +5747,7 @@
             <w:noProof/>
             <w:webHidden/>
           </w:rPr>
-          <w:instrText xml:space="preserve"> PAGEREF _Toc140359872 \h </w:instrText>
+          <w:instrText xml:space="preserve"> PAGEREF _Toc140442195 \h </w:instrText>
         </w:r>
         <w:r>
           <w:rPr>
@@ -5808,7 +5794,7 @@
           <w14:ligatures w14:val="standardContextual"/>
         </w:rPr>
       </w:pPr>
-      <w:hyperlink w:anchor="_Toc140359873" w:history="1">
+      <w:hyperlink w:anchor="_Toc140442196" w:history="1">
         <w:r>
           <w:rPr>
             <w:rStyle w:val="Hyperlink"/>
@@ -5835,7 +5821,7 @@
             <w:noProof/>
             <w:webHidden/>
           </w:rPr>
-          <w:instrText xml:space="preserve"> PAGEREF _Toc140359873 \h </w:instrText>
+          <w:instrText xml:space="preserve"> PAGEREF _Toc140442196 \h </w:instrText>
         </w:r>
         <w:r>
           <w:rPr>
@@ -5882,7 +5868,7 @@
           <w14:ligatures w14:val="standardContextual"/>
         </w:rPr>
       </w:pPr>
-      <w:hyperlink w:anchor="_Toc140359874" w:history="1">
+      <w:hyperlink w:anchor="_Toc140442197" w:history="1">
         <w:r>
           <w:rPr>
             <w:rStyle w:val="Hyperlink"/>
@@ -5917,7 +5903,7 @@
             <w:noProof/>
             <w:webHidden/>
           </w:rPr>
-          <w:instrText xml:space="preserve"> PAGEREF _Toc140359874 \h </w:instrText>
+          <w:instrText xml:space="preserve"> PAGEREF _Toc140442197 \h </w:instrText>
         </w:r>
         <w:r>
           <w:rPr>
@@ -5964,7 +5950,7 @@
           <w14:ligatures w14:val="standardContextual"/>
         </w:rPr>
       </w:pPr>
-      <w:hyperlink w:anchor="_Toc140359875" w:history="1">
+      <w:hyperlink w:anchor="_Toc140442198" w:history="1">
         <w:r>
           <w:rPr>
             <w:rStyle w:val="Hyperlink"/>
@@ -6014,7 +6000,7 @@
             <w:noProof/>
             <w:webHidden/>
           </w:rPr>
-          <w:instrText xml:space="preserve"> PAGEREF _Toc140359875 \h </w:instrText>
+          <w:instrText xml:space="preserve"> PAGEREF _Toc140442198 \h </w:instrText>
         </w:r>
         <w:r>
           <w:rPr>
@@ -6061,7 +6047,7 @@
           <w14:ligatures w14:val="standardContextual"/>
         </w:rPr>
       </w:pPr>
-      <w:hyperlink w:anchor="_Toc140359876" w:history="1">
+      <w:hyperlink w:anchor="_Toc140442199" w:history="1">
         <w:r>
           <w:rPr>
             <w:rStyle w:val="Hyperlink"/>
@@ -6096,7 +6082,7 @@
             <w:noProof/>
             <w:webHidden/>
           </w:rPr>
-          <w:instrText xml:space="preserve"> PAGEREF _Toc140359876 \h </w:instrText>
+          <w:instrText xml:space="preserve"> PAGEREF _Toc140442199 \h </w:instrText>
         </w:r>
         <w:r>
           <w:rPr>
@@ -6143,7 +6129,7 @@
           <w14:ligatures w14:val="standardContextual"/>
         </w:rPr>
       </w:pPr>
-      <w:hyperlink w:anchor="_Toc140359877" w:history="1">
+      <w:hyperlink w:anchor="_Toc140442200" w:history="1">
         <w:r>
           <w:rPr>
             <w:rStyle w:val="Hyperlink"/>
@@ -6170,7 +6156,7 @@
             <w:noProof/>
             <w:webHidden/>
           </w:rPr>
-          <w:instrText xml:space="preserve"> PAGEREF _Toc140359877 \h </w:instrText>
+          <w:instrText xml:space="preserve"> PAGEREF _Toc140442200 \h </w:instrText>
         </w:r>
         <w:r>
           <w:rPr>
@@ -6217,7 +6203,7 @@
           <w14:ligatures w14:val="standardContextual"/>
         </w:rPr>
       </w:pPr>
-      <w:hyperlink w:anchor="_Toc140359878" w:history="1">
+      <w:hyperlink w:anchor="_Toc140442201" w:history="1">
         <w:r>
           <w:rPr>
             <w:rStyle w:val="Hyperlink"/>
@@ -6244,7 +6230,7 @@
             <w:noProof/>
             <w:webHidden/>
           </w:rPr>
-          <w:instrText xml:space="preserve"> PAGEREF _Toc140359878 \h </w:instrText>
+          <w:instrText xml:space="preserve"> PAGEREF _Toc140442201 \h </w:instrText>
         </w:r>
         <w:r>
           <w:rPr>
@@ -6291,7 +6277,7 @@
           <w14:ligatures w14:val="standardContextual"/>
         </w:rPr>
       </w:pPr>
-      <w:hyperlink w:anchor="_Toc140359879" w:history="1">
+      <w:hyperlink w:anchor="_Toc140442202" w:history="1">
         <w:r>
           <w:rPr>
             <w:rStyle w:val="Hyperlink"/>
@@ -6319,7 +6305,7 @@
             <w:noProof/>
             <w:webHidden/>
           </w:rPr>
-          <w:instrText xml:space="preserve"> PAGEREF _Toc140359879 \h </w:instrText>
+          <w:instrText xml:space="preserve"> PAGEREF _Toc140442202 \h </w:instrText>
         </w:r>
         <w:r>
           <w:rPr>
@@ -6366,7 +6352,7 @@
           <w14:ligatures w14:val="standardContextual"/>
         </w:rPr>
       </w:pPr>
-      <w:hyperlink w:anchor="_Toc140359880" w:history="1">
+      <w:hyperlink w:anchor="_Toc140442203" w:history="1">
         <w:r>
           <w:rPr>
             <w:rStyle w:val="Hyperlink"/>
@@ -6394,7 +6380,7 @@
             <w:noProof/>
             <w:webHidden/>
           </w:rPr>
-          <w:instrText xml:space="preserve"> PAGEREF _Toc140359880 \h </w:instrText>
+          <w:instrText xml:space="preserve"> PAGEREF _Toc140442203 \h </w:instrText>
         </w:r>
         <w:r>
           <w:rPr>
@@ -6442,7 +6428,7 @@
           <w14:ligatures w14:val="standardContextual"/>
         </w:rPr>
       </w:pPr>
-      <w:hyperlink w:anchor="_Toc140359881" w:history="1">
+      <w:hyperlink w:anchor="_Toc140442204" w:history="1">
         <w:r>
           <w:rPr>
             <w:rStyle w:val="Hyperlink"/>
@@ -6496,7 +6482,7 @@
             <w:noProof/>
             <w:webHidden/>
           </w:rPr>
-          <w:instrText xml:space="preserve"> PAGEREF _Toc140359881 \h </w:instrText>
+          <w:instrText xml:space="preserve"> PAGEREF _Toc140442204 \h </w:instrText>
         </w:r>
         <w:r>
           <w:rPr>
@@ -6543,7 +6529,7 @@
           <w14:ligatures w14:val="standardContextual"/>
         </w:rPr>
       </w:pPr>
-      <w:hyperlink w:anchor="_Toc140359882" w:history="1">
+      <w:hyperlink w:anchor="_Toc140442205" w:history="1">
         <w:r>
           <w:rPr>
             <w:rStyle w:val="Hyperlink"/>
@@ -6571,7 +6557,7 @@
             <w:noProof/>
             <w:webHidden/>
           </w:rPr>
-          <w:instrText xml:space="preserve"> PAGEREF _Toc140359882 \h </w:instrText>
+          <w:instrText xml:space="preserve"> PAGEREF _Toc140442205 \h </w:instrText>
         </w:r>
         <w:r>
           <w:rPr>
@@ -6618,7 +6604,7 @@
           <w14:ligatures w14:val="standardContextual"/>
         </w:rPr>
       </w:pPr>
-      <w:hyperlink w:anchor="_Toc140359883" w:history="1">
+      <w:hyperlink w:anchor="_Toc140442206" w:history="1">
         <w:r>
           <w:rPr>
             <w:rStyle w:val="Hyperlink"/>
@@ -6646,7 +6632,7 @@
             <w:noProof/>
             <w:webHidden/>
           </w:rPr>
-          <w:instrText xml:space="preserve"> PAGEREF _Toc140359883 \h </w:instrText>
+          <w:instrText xml:space="preserve"> PAGEREF _Toc140442206 \h </w:instrText>
         </w:r>
         <w:r>
           <w:rPr>
@@ -6693,30 +6679,14 @@
           <w14:ligatures w14:val="standardContextual"/>
         </w:rPr>
       </w:pPr>
-      <w:hyperlink w:anchor="_Toc140359884" w:history="1">
+      <w:hyperlink w:anchor="_Toc140442207" w:history="1">
         <w:r>
           <w:rPr>
             <w:rStyle w:val="Hyperlink"/>
             <w:noProof/>
             <w:lang w:val="vi-VN"/>
           </w:rPr>
-          <w:t>4.1. Thiế</w:t>
-        </w:r>
-        <w:r>
-          <w:rPr>
-            <w:rStyle w:val="Hyperlink"/>
-            <w:noProof/>
-            <w:lang w:val="vi-VN"/>
-          </w:rPr>
-          <w:t>t</w:t>
-        </w:r>
-        <w:r>
-          <w:rPr>
-            <w:rStyle w:val="Hyperlink"/>
-            <w:noProof/>
-            <w:lang w:val="vi-VN"/>
-          </w:rPr>
-          <w:t xml:space="preserve"> kế cơ sở dữ liệu và ràng buộc</w:t>
+          <w:t>4.1. Thiết kế cơ sở dữ liệu và ràng buộc</w:t>
         </w:r>
         <w:r>
           <w:rPr>
@@ -6737,7 +6707,7 @@
             <w:noProof/>
             <w:webHidden/>
           </w:rPr>
-          <w:instrText xml:space="preserve"> PAGEREF _Toc140359884 \h </w:instrText>
+          <w:instrText xml:space="preserve"> PAGEREF _Toc140442207 \h </w:instrText>
         </w:r>
         <w:r>
           <w:rPr>
@@ -6784,7 +6754,7 @@
           <w14:ligatures w14:val="standardContextual"/>
         </w:rPr>
       </w:pPr>
-      <w:hyperlink w:anchor="_Toc140359885" w:history="1">
+      <w:hyperlink w:anchor="_Toc140442208" w:history="1">
         <w:r>
           <w:rPr>
             <w:rStyle w:val="Hyperlink"/>
@@ -6812,7 +6782,7 @@
             <w:noProof/>
             <w:webHidden/>
           </w:rPr>
-          <w:instrText xml:space="preserve"> PAGEREF _Toc140359885 \h </w:instrText>
+          <w:instrText xml:space="preserve"> PAGEREF _Toc140442208 \h </w:instrText>
         </w:r>
         <w:r>
           <w:rPr>
@@ -6832,7 +6802,7 @@
             <w:noProof/>
             <w:webHidden/>
           </w:rPr>
-          <w:t>16</w:t>
+          <w:t>18</w:t>
         </w:r>
         <w:r>
           <w:rPr>
@@ -6859,7 +6829,7 @@
           <w14:ligatures w14:val="standardContextual"/>
         </w:rPr>
       </w:pPr>
-      <w:hyperlink w:anchor="_Toc140359886" w:history="1">
+      <w:hyperlink w:anchor="_Toc140442209" w:history="1">
         <w:r>
           <w:rPr>
             <w:rStyle w:val="Hyperlink"/>
@@ -6886,7 +6856,7 @@
             <w:noProof/>
             <w:webHidden/>
           </w:rPr>
-          <w:instrText xml:space="preserve"> PAGEREF _Toc140359886 \h </w:instrText>
+          <w:instrText xml:space="preserve"> PAGEREF _Toc140442209 \h </w:instrText>
         </w:r>
         <w:r>
           <w:rPr>
@@ -6906,7 +6876,7 @@
             <w:noProof/>
             <w:webHidden/>
           </w:rPr>
-          <w:t>18</w:t>
+          <w:t>20</w:t>
         </w:r>
         <w:r>
           <w:rPr>
@@ -7794,6 +7764,7 @@
           <w:bCs/>
           <w:sz w:val="52"/>
           <w:szCs w:val="52"/>
+          <w:lang w:val="vi-VN"/>
         </w:rPr>
       </w:pPr>
       <w:proofErr w:type="spellStart"/>
@@ -7933,36 +7904,207 @@
           <w:sz w:val="52"/>
           <w:szCs w:val="52"/>
         </w:rPr>
-        <w:t>hình</w:t>
-      </w:r>
-      <w:proofErr w:type="spellEnd"/>
+        <w:t>hìn</w:t>
+      </w:r>
+      <w:proofErr w:type="spellEnd"/>
+      <w:r>
+        <w:rPr>
+          <w:b/>
+          <w:bCs/>
+          <w:sz w:val="52"/>
+          <w:szCs w:val="52"/>
+          <w:lang w:val="vi-VN"/>
+        </w:rPr>
+        <w:t>h</w:t>
+      </w:r>
     </w:p>
     <w:p>
+      <w:pPr>
+        <w:pStyle w:val="TableofFigures"/>
+        <w:tabs>
+          <w:tab w:val="right" w:leader="dot" w:pos="9350"/>
+        </w:tabs>
+        <w:rPr>
+          <w:rFonts w:asciiTheme="minorHAnsi" w:eastAsiaTheme="minorEastAsia" w:hAnsiTheme="minorHAnsi" w:cstheme="minorBidi"/>
+          <w:noProof/>
+          <w:kern w:val="2"/>
+          <w:sz w:val="24"/>
+          <w:szCs w:val="24"/>
+          <w:lang w:val="en-VN"/>
+          <w14:ligatures w14:val="standardContextual"/>
+        </w:rPr>
+      </w:pPr>
       <w:r>
         <w:fldChar w:fldCharType="begin"/>
       </w:r>
       <w:r>
-        <w:instrText xml:space="preserve"> TOC \h \z \c "Hình" </w:instrText>
+        <w:instrText xml:space="preserve"> TOC \h \z \c "Hình 4." </w:instrText>
       </w:r>
       <w:r>
         <w:fldChar w:fldCharType="separate"/>
       </w:r>
-      <w:r>
-        <w:rPr>
-          <w:b/>
-          <w:bCs/>
+      <w:hyperlink w:anchor="_Toc140442020" w:history="1">
+        <w:r>
+          <w:rPr>
+            <w:rStyle w:val="Hyperlink"/>
+            <w:noProof/>
+          </w:rPr>
+          <w:t>Hình 4.1</w:t>
+        </w:r>
+        <w:r>
+          <w:rPr>
+            <w:rStyle w:val="Hyperlink"/>
+            <w:noProof/>
+            <w:lang w:val="vi-VN"/>
+          </w:rPr>
+          <w:t>.2 Mô hình ER</w:t>
+        </w:r>
+        <w:r>
+          <w:rPr>
+            <w:rStyle w:val="Hyperlink"/>
+            <w:noProof/>
+            <w:lang w:val="vi-VN"/>
+          </w:rPr>
+          <w:t>D</w:t>
+        </w:r>
+        <w:r>
+          <w:rPr>
+            <w:noProof/>
+            <w:webHidden/>
+          </w:rPr>
+          <w:tab/>
+        </w:r>
+        <w:r>
+          <w:rPr>
+            <w:noProof/>
+            <w:webHidden/>
+          </w:rPr>
+          <w:fldChar w:fldCharType="begin"/>
+        </w:r>
+        <w:r>
+          <w:rPr>
+            <w:noProof/>
+            <w:webHidden/>
+          </w:rPr>
+          <w:instrText xml:space="preserve"> PAGEREF _Toc140442020 \h </w:instrText>
+        </w:r>
+        <w:r>
+          <w:rPr>
+            <w:noProof/>
+            <w:webHidden/>
+          </w:rPr>
+        </w:r>
+        <w:r>
+          <w:rPr>
+            <w:noProof/>
+            <w:webHidden/>
+          </w:rPr>
+          <w:fldChar w:fldCharType="separate"/>
+        </w:r>
+        <w:r>
+          <w:rPr>
+            <w:noProof/>
+            <w:webHidden/>
+          </w:rPr>
+          <w:t>16</w:t>
+        </w:r>
+        <w:r>
+          <w:rPr>
+            <w:noProof/>
+            <w:webHidden/>
+          </w:rPr>
+          <w:fldChar w:fldCharType="end"/>
+        </w:r>
+      </w:hyperlink>
+    </w:p>
+    <w:p>
+      <w:pPr>
+        <w:pStyle w:val="TableofFigures"/>
+        <w:tabs>
+          <w:tab w:val="right" w:leader="dot" w:pos="9350"/>
+        </w:tabs>
+        <w:rPr>
+          <w:rFonts w:asciiTheme="minorHAnsi" w:eastAsiaTheme="minorEastAsia" w:hAnsiTheme="minorHAnsi" w:cstheme="minorBidi"/>
           <w:noProof/>
-        </w:rPr>
-        <w:t>No table of figures entries found.</w:t>
-      </w:r>
-      <w:r>
-        <w:rPr>
-          <w:b/>
-          <w:bCs/>
-          <w:noProof/>
-        </w:rPr>
+          <w:kern w:val="2"/>
+          <w:sz w:val="24"/>
+          <w:szCs w:val="24"/>
+          <w:lang w:val="en-VN"/>
+          <w14:ligatures w14:val="standardContextual"/>
+        </w:rPr>
+      </w:pPr>
+      <w:hyperlink w:anchor="_Toc140442021" w:history="1">
+        <w:r>
+          <w:rPr>
+            <w:rStyle w:val="Hyperlink"/>
+            <w:noProof/>
+          </w:rPr>
+          <w:t>Hình 4.2</w:t>
+        </w:r>
+        <w:r>
+          <w:rPr>
+            <w:rStyle w:val="Hyperlink"/>
+            <w:noProof/>
+            <w:lang w:val="vi-VN"/>
+          </w:rPr>
+          <w:t>.1 Mô hình database diagram</w:t>
+        </w:r>
+        <w:r>
+          <w:rPr>
+            <w:noProof/>
+            <w:webHidden/>
+          </w:rPr>
+          <w:tab/>
+        </w:r>
+        <w:r>
+          <w:rPr>
+            <w:noProof/>
+            <w:webHidden/>
+          </w:rPr>
+          <w:fldChar w:fldCharType="begin"/>
+        </w:r>
+        <w:r>
+          <w:rPr>
+            <w:noProof/>
+            <w:webHidden/>
+          </w:rPr>
+          <w:instrText xml:space="preserve"> PAGEREF _Toc140442021 \h </w:instrText>
+        </w:r>
+        <w:r>
+          <w:rPr>
+            <w:noProof/>
+            <w:webHidden/>
+          </w:rPr>
+        </w:r>
+        <w:r>
+          <w:rPr>
+            <w:noProof/>
+            <w:webHidden/>
+          </w:rPr>
+          <w:fldChar w:fldCharType="separate"/>
+        </w:r>
+        <w:r>
+          <w:rPr>
+            <w:noProof/>
+            <w:webHidden/>
+          </w:rPr>
+          <w:t>18</w:t>
+        </w:r>
+        <w:r>
+          <w:rPr>
+            <w:noProof/>
+            <w:webHidden/>
+          </w:rPr>
+          <w:fldChar w:fldCharType="end"/>
+        </w:r>
+      </w:hyperlink>
+    </w:p>
+    <w:p>
+      <w:r>
         <w:fldChar w:fldCharType="end"/>
       </w:r>
+    </w:p>
+    <w:p>
       <w:r>
         <w:br w:type="page"/>
       </w:r>
@@ -7974,8 +8116,9 @@
           <w:ilvl w:val="0"/>
           <w:numId w:val="50"/>
         </w:numPr>
-      </w:pPr>
-      <w:bookmarkStart w:id="0" w:name="_Toc140359866"/>
+        <w:jc w:val="center"/>
+      </w:pPr>
+      <w:bookmarkStart w:id="0" w:name="_Toc140442189"/>
       <w:r>
         <w:lastRenderedPageBreak/>
         <w:t>GIỚI THIỆU ĐỀ TÀI</w:t>
@@ -7992,7 +8135,7 @@
           <w:lang w:val="vi-VN"/>
         </w:rPr>
       </w:pPr>
-      <w:bookmarkStart w:id="1" w:name="_Toc140359867"/>
+      <w:bookmarkStart w:id="1" w:name="_Toc140442190"/>
       <w:r>
         <w:rPr>
           <w:rStyle w:val="Heading2Char"/>
@@ -8118,7 +8261,7 @@
           <w:lang w:val="vi-VN"/>
         </w:rPr>
       </w:pPr>
-      <w:bookmarkStart w:id="2" w:name="_Toc140359868"/>
+      <w:bookmarkStart w:id="2" w:name="_Toc140442191"/>
       <w:r>
         <w:rPr>
           <w:rStyle w:val="Heading2Char"/>
@@ -8246,7 +8389,7 @@
           <w:lang w:val="vi-VN"/>
         </w:rPr>
       </w:pPr>
-      <w:bookmarkStart w:id="3" w:name="_Toc140359869"/>
+      <w:bookmarkStart w:id="3" w:name="_Toc140442192"/>
       <w:r>
         <w:rPr>
           <w:rStyle w:val="Heading2Char"/>
@@ -8403,7 +8546,7 @@
           <w:lang w:val="vi-VN"/>
         </w:rPr>
       </w:pPr>
-      <w:bookmarkStart w:id="4" w:name="_Toc140359870"/>
+      <w:bookmarkStart w:id="4" w:name="_Toc140442193"/>
       <w:r>
         <w:rPr>
           <w:lang w:val="vi-VN"/>
@@ -8599,7 +8742,7 @@
         </w:numPr>
         <w:jc w:val="center"/>
       </w:pPr>
-      <w:bookmarkStart w:id="5" w:name="_Toc140359871"/>
+      <w:bookmarkStart w:id="5" w:name="_Toc140442194"/>
       <w:r>
         <w:t xml:space="preserve">CƠ SỞ </w:t>
       </w:r>
@@ -8621,7 +8764,7 @@
           <w:lang w:val="vi-VN"/>
         </w:rPr>
       </w:pPr>
-      <w:bookmarkStart w:id="6" w:name="_Toc140359872"/>
+      <w:bookmarkStart w:id="6" w:name="_Toc140442195"/>
       <w:r>
         <w:t xml:space="preserve">2.1 </w:t>
       </w:r>
@@ -10292,7 +10435,7 @@
           <w:szCs w:val="26"/>
         </w:rPr>
       </w:pPr>
-      <w:bookmarkStart w:id="7" w:name="_Toc140359873"/>
+      <w:bookmarkStart w:id="7" w:name="_Toc140442196"/>
       <w:r>
         <w:t xml:space="preserve">2.2 </w:t>
       </w:r>
@@ -13100,7 +13243,7 @@
           <w:lang w:val="vi-VN"/>
         </w:rPr>
       </w:pPr>
-      <w:bookmarkStart w:id="8" w:name="_Toc140359874"/>
+      <w:bookmarkStart w:id="8" w:name="_Toc140442197"/>
       <w:r>
         <w:t xml:space="preserve">2.3 </w:t>
       </w:r>
@@ -15092,7 +15235,7 @@
           <w:lang w:val="vi-VN"/>
         </w:rPr>
       </w:pPr>
-      <w:bookmarkStart w:id="9" w:name="_Toc140359875"/>
+      <w:bookmarkStart w:id="9" w:name="_Toc140442198"/>
       <w:r>
         <w:t>2.</w:t>
       </w:r>
@@ -16063,7 +16206,7 @@
           <w:lang w:val="vi-VN"/>
         </w:rPr>
       </w:pPr>
-      <w:bookmarkStart w:id="10" w:name="_Toc140359876"/>
+      <w:bookmarkStart w:id="10" w:name="_Toc140442199"/>
       <w:r>
         <w:t xml:space="preserve">2.3.4 </w:t>
       </w:r>
@@ -17566,7 +17709,7 @@
       <w:pPr>
         <w:pStyle w:val="Heading2"/>
       </w:pPr>
-      <w:bookmarkStart w:id="11" w:name="_Toc140359877"/>
+      <w:bookmarkStart w:id="11" w:name="_Toc140442200"/>
       <w:r>
         <w:t xml:space="preserve">2.4 </w:t>
       </w:r>
@@ -20345,7 +20488,7 @@
       <w:pPr>
         <w:pStyle w:val="Heading2"/>
       </w:pPr>
-      <w:bookmarkStart w:id="12" w:name="_Toc140359878"/>
+      <w:bookmarkStart w:id="12" w:name="_Toc140442201"/>
       <w:r>
         <w:t xml:space="preserve">2.5 </w:t>
       </w:r>
@@ -22304,7 +22447,7 @@
           <w:lang w:val="vi-VN"/>
         </w:rPr>
       </w:pPr>
-      <w:bookmarkStart w:id="13" w:name="_Toc140359879"/>
+      <w:bookmarkStart w:id="13" w:name="_Toc140442202"/>
       <w:r>
         <w:rPr>
           <w:lang w:val="vi-VN"/>
@@ -24423,7 +24566,7 @@
           <w:lang w:val="vi-VN"/>
         </w:rPr>
       </w:pPr>
-      <w:bookmarkStart w:id="14" w:name="_Toc140359880"/>
+      <w:bookmarkStart w:id="14" w:name="_Toc140442203"/>
       <w:r>
         <w:rPr>
           <w:lang w:val="vi-VN"/>
@@ -25350,7 +25493,7 @@
         </w:numPr>
         <w:jc w:val="center"/>
       </w:pPr>
-      <w:bookmarkStart w:id="15" w:name="_Toc140359881"/>
+      <w:bookmarkStart w:id="15" w:name="_Toc140442204"/>
       <w:r>
         <w:rPr>
           <w:lang w:val="vi-VN"/>
@@ -25370,7 +25513,7 @@
           <w:lang w:val="vi-VN"/>
         </w:rPr>
       </w:pPr>
-      <w:bookmarkStart w:id="16" w:name="_Toc140359882"/>
+      <w:bookmarkStart w:id="16" w:name="_Toc140442205"/>
       <w:r>
         <w:rPr>
           <w:lang w:val="vi-VN"/>
@@ -25828,31 +25971,7 @@
                 <w:szCs w:val="26"/>
                 <w:lang w:val="vi-VN"/>
               </w:rPr>
-              <w:t xml:space="preserve">30 nghìn đồng </w:t>
-            </w:r>
-            <w:r>
-              <w:rPr>
-                <w:sz w:val="26"/>
-                <w:szCs w:val="26"/>
-                <w:lang w:val="vi-VN"/>
-              </w:rPr>
-              <w:t xml:space="preserve">nếu như đơn hàng dưới </w:t>
-            </w:r>
-            <w:r>
-              <w:rPr>
-                <w:sz w:val="26"/>
-                <w:szCs w:val="26"/>
-                <w:lang w:val="vi-VN"/>
-              </w:rPr>
-              <w:t>6</w:t>
-            </w:r>
-            <w:r>
-              <w:rPr>
-                <w:sz w:val="26"/>
-                <w:szCs w:val="26"/>
-                <w:lang w:val="vi-VN"/>
-              </w:rPr>
-              <w:t>00 nghìn đồng.</w:t>
+              <w:t>30 nghìn đồng nếu như đơn hàng dưới 600 nghìn đồng.</w:t>
             </w:r>
           </w:p>
         </w:tc>
@@ -25927,95 +26046,7 @@
                 <w:szCs w:val="26"/>
                 <w:lang w:val="vi-VN"/>
               </w:rPr>
-              <w:t>M</w:t>
-            </w:r>
-            <w:r>
-              <w:rPr>
-                <w:sz w:val="26"/>
-                <w:szCs w:val="26"/>
-                <w:lang w:val="vi-VN"/>
-              </w:rPr>
-              <w:t xml:space="preserve">iễn phí nếu đơn hàng có giá trị </w:t>
-            </w:r>
-            <w:r>
-              <w:rPr>
-                <w:sz w:val="26"/>
-                <w:szCs w:val="26"/>
-                <w:lang w:val="vi-VN"/>
-              </w:rPr>
-              <w:t>từ</w:t>
-            </w:r>
-            <w:r>
-              <w:rPr>
-                <w:sz w:val="26"/>
-                <w:szCs w:val="26"/>
-                <w:lang w:val="vi-VN"/>
-              </w:rPr>
-              <w:t xml:space="preserve"> </w:t>
-            </w:r>
-            <w:r>
-              <w:rPr>
-                <w:sz w:val="26"/>
-                <w:szCs w:val="26"/>
-                <w:lang w:val="vi-VN"/>
-              </w:rPr>
-              <w:t>6</w:t>
-            </w:r>
-            <w:r>
-              <w:rPr>
-                <w:sz w:val="26"/>
-                <w:szCs w:val="26"/>
-                <w:lang w:val="vi-VN"/>
-              </w:rPr>
-              <w:t xml:space="preserve">00 nghìn đồng </w:t>
-            </w:r>
-            <w:r>
-              <w:rPr>
-                <w:sz w:val="26"/>
-                <w:szCs w:val="26"/>
-                <w:lang w:val="vi-VN"/>
-              </w:rPr>
-              <w:t xml:space="preserve">trở lên </w:t>
-            </w:r>
-            <w:r>
-              <w:rPr>
-                <w:sz w:val="26"/>
-                <w:szCs w:val="26"/>
-                <w:lang w:val="vi-VN"/>
-              </w:rPr>
-              <w:t xml:space="preserve">và trọng lượng đơn hàng dưới </w:t>
-            </w:r>
-            <w:r>
-              <w:rPr>
-                <w:sz w:val="26"/>
-                <w:szCs w:val="26"/>
-                <w:lang w:val="vi-VN"/>
-              </w:rPr>
-              <w:t>1</w:t>
-            </w:r>
-            <w:r>
-              <w:rPr>
-                <w:sz w:val="26"/>
-                <w:szCs w:val="26"/>
-                <w:lang w:val="vi-VN"/>
-              </w:rPr>
-              <w:t>.</w:t>
-            </w:r>
-            <w:r>
-              <w:rPr>
-                <w:sz w:val="26"/>
-                <w:szCs w:val="26"/>
-                <w:lang w:val="vi-VN"/>
-              </w:rPr>
-              <w:t>1</w:t>
-            </w:r>
-            <w:r>
-              <w:rPr>
-                <w:sz w:val="26"/>
-                <w:szCs w:val="26"/>
-                <w:lang w:val="vi-VN"/>
-              </w:rPr>
-              <w:t>kg</w:t>
+              <w:t>Miễn phí nếu đơn hàng có giá trị từ 600 nghìn đồng trở lên và trọng lượng đơn hàng dưới 1.1kg</w:t>
             </w:r>
           </w:p>
         </w:tc>
@@ -26090,31 +26121,7 @@
                 <w:szCs w:val="26"/>
                 <w:lang w:val="vi-VN"/>
               </w:rPr>
-              <w:t xml:space="preserve">35 nghìn đồng </w:t>
-            </w:r>
-            <w:r>
-              <w:rPr>
-                <w:sz w:val="26"/>
-                <w:szCs w:val="26"/>
-                <w:lang w:val="vi-VN"/>
-              </w:rPr>
-              <w:t>nếu như đơn hàng dưới</w:t>
-            </w:r>
-            <w:r>
-              <w:rPr>
-                <w:sz w:val="26"/>
-                <w:szCs w:val="26"/>
-                <w:lang w:val="vi-VN"/>
-              </w:rPr>
-              <w:t xml:space="preserve"> 1 triệu </w:t>
-            </w:r>
-            <w:r>
-              <w:rPr>
-                <w:sz w:val="26"/>
-                <w:szCs w:val="26"/>
-                <w:lang w:val="vi-VN"/>
-              </w:rPr>
-              <w:t>đồng.</w:t>
+              <w:t>35 nghìn đồng nếu như đơn hàng dưới 1 triệu đồng.</w:t>
             </w:r>
           </w:p>
         </w:tc>
@@ -26187,79 +26194,7 @@
                 <w:szCs w:val="26"/>
                 <w:lang w:val="vi-VN"/>
               </w:rPr>
-              <w:t>Mi</w:t>
-            </w:r>
-            <w:r>
-              <w:rPr>
-                <w:sz w:val="26"/>
-                <w:szCs w:val="26"/>
-                <w:lang w:val="vi-VN"/>
-              </w:rPr>
-              <w:t xml:space="preserve">ễn phí nếu đơn hàng có giá trị </w:t>
-            </w:r>
-            <w:r>
-              <w:rPr>
-                <w:sz w:val="26"/>
-                <w:szCs w:val="26"/>
-                <w:lang w:val="vi-VN"/>
-              </w:rPr>
-              <w:t>từ</w:t>
-            </w:r>
-            <w:r>
-              <w:rPr>
-                <w:sz w:val="26"/>
-                <w:szCs w:val="26"/>
-                <w:lang w:val="vi-VN"/>
-              </w:rPr>
-              <w:t xml:space="preserve"> </w:t>
-            </w:r>
-            <w:r>
-              <w:rPr>
-                <w:sz w:val="26"/>
-                <w:szCs w:val="26"/>
-                <w:lang w:val="vi-VN"/>
-              </w:rPr>
-              <w:t>1 triệu</w:t>
-            </w:r>
-            <w:r>
-              <w:rPr>
-                <w:sz w:val="26"/>
-                <w:szCs w:val="26"/>
-                <w:lang w:val="vi-VN"/>
-              </w:rPr>
-              <w:t xml:space="preserve"> đồng </w:t>
-            </w:r>
-            <w:r>
-              <w:rPr>
-                <w:sz w:val="26"/>
-                <w:szCs w:val="26"/>
-                <w:lang w:val="vi-VN"/>
-              </w:rPr>
-              <w:t xml:space="preserve">trở lên </w:t>
-            </w:r>
-            <w:r>
-              <w:rPr>
-                <w:sz w:val="26"/>
-                <w:szCs w:val="26"/>
-                <w:lang w:val="vi-VN"/>
-              </w:rPr>
-              <w:t xml:space="preserve">và trọng lượng đơn hàng dưới </w:t>
-            </w:r>
-            <w:r>
-              <w:rPr>
-                <w:sz w:val="26"/>
-                <w:szCs w:val="26"/>
-                <w:lang w:val="vi-VN"/>
-              </w:rPr>
-              <w:t>1.6</w:t>
-            </w:r>
-            <w:r>
-              <w:rPr>
-                <w:sz w:val="26"/>
-                <w:szCs w:val="26"/>
-                <w:lang w:val="vi-VN"/>
-              </w:rPr>
-              <w:t>kg</w:t>
+              <w:t>Miễn phí nếu đơn hàng có giá trị từ 1 triệu đồng trở lên và trọng lượng đơn hàng dưới 1.6kg</w:t>
             </w:r>
           </w:p>
         </w:tc>
@@ -26381,19 +26316,7 @@
         <w:rPr>
           <w:lang w:val="vi-VN"/>
         </w:rPr>
-        <w:t>Sau đó nhân viên</w:t>
-      </w:r>
-      <w:r>
-        <w:rPr>
-          <w:lang w:val="vi-VN"/>
-        </w:rPr>
-        <w:t xml:space="preserve"> sẽ cập nhật lại số lượng đầu sách đó ở excel và làm hoá đơn cho đơn hàng của khách hàng đặt sách</w:t>
-      </w:r>
-      <w:r>
-        <w:rPr>
-          <w:lang w:val="vi-VN"/>
-        </w:rPr>
-        <w:t xml:space="preserve">. </w:t>
+        <w:t xml:space="preserve">Sau đó nhân viên sẽ cập nhật lại số lượng đầu sách đó ở excel và làm hoá đơn cho đơn hàng của khách hàng đặt sách. </w:t>
       </w:r>
       <w:r>
         <w:rPr>
@@ -27155,7 +27078,7 @@
           <w:lang w:val="vi-VN"/>
         </w:rPr>
       </w:pPr>
-      <w:bookmarkStart w:id="17" w:name="_Toc140359883"/>
+      <w:bookmarkStart w:id="17" w:name="_Toc140442206"/>
       <w:r>
         <w:rPr>
           <w:lang w:val="vi-VN"/>
@@ -27172,7 +27095,7 @@
           <w:lang w:val="vi-VN"/>
         </w:rPr>
       </w:pPr>
-      <w:bookmarkStart w:id="18" w:name="_Toc140359884"/>
+      <w:bookmarkStart w:id="18" w:name="_Toc140442207"/>
       <w:r>
         <w:rPr>
           <w:lang w:val="vi-VN"/>
@@ -27192,11 +27115,16 @@
         <w:rPr>
           <w:lang w:val="vi-VN"/>
         </w:rPr>
-        <w:t>4.1.1. Mô hình thực thể kết hợp ERD</w:t>
+        <w:t>4.1.1. Mô hình thực thể ERD</w:t>
       </w:r>
     </w:p>
     <w:p>
       <w:pPr>
+        <w:pStyle w:val="ListParagraph"/>
+        <w:numPr>
+          <w:ilvl w:val="0"/>
+          <w:numId w:val="64"/>
+        </w:numPr>
         <w:rPr>
           <w:lang w:val="vi-VN"/>
         </w:rPr>
@@ -27205,12 +27133,29 @@
         <w:rPr>
           <w:lang w:val="vi-VN"/>
         </w:rPr>
-        <w:t>đấ</w:t>
+        <w:t>Nhân viên (</w:t>
+      </w:r>
+      <w:r>
+        <w:rPr>
+          <w:u w:val="single"/>
+          <w:lang w:val="vi-VN"/>
+        </w:rPr>
+        <w:t>mã nhân viên</w:t>
+      </w:r>
+      <w:r>
+        <w:rPr>
+          <w:lang w:val="vi-VN"/>
+        </w:rPr>
+        <w:t>,  họ, tên, giới tính, địa chỉ, ngày sinh, số điện thoại, email, avatar).</w:t>
       </w:r>
     </w:p>
     <w:p>
       <w:pPr>
-        <w:pStyle w:val="Heading3"/>
+        <w:pStyle w:val="ListParagraph"/>
+        <w:numPr>
+          <w:ilvl w:val="0"/>
+          <w:numId w:val="64"/>
+        </w:numPr>
         <w:rPr>
           <w:lang w:val="vi-VN"/>
         </w:rPr>
@@ -27219,11 +27164,29 @@
         <w:rPr>
           <w:lang w:val="vi-VN"/>
         </w:rPr>
-        <w:t>4.1.2.  Mô hình dữ liệu quan hệ từ ERD</w:t>
+        <w:t>Khách hàng (</w:t>
+      </w:r>
+      <w:r>
+        <w:rPr>
+          <w:u w:val="single"/>
+          <w:lang w:val="vi-VN"/>
+        </w:rPr>
+        <w:t>mã khách hàng</w:t>
+      </w:r>
+      <w:r>
+        <w:rPr>
+          <w:lang w:val="vi-VN"/>
+        </w:rPr>
+        <w:t>, họ, ngày sinh, số điện thoại, email, avatar).</w:t>
       </w:r>
     </w:p>
     <w:p>
       <w:pPr>
+        <w:pStyle w:val="ListParagraph"/>
+        <w:numPr>
+          <w:ilvl w:val="0"/>
+          <w:numId w:val="64"/>
+        </w:numPr>
         <w:rPr>
           <w:lang w:val="vi-VN"/>
         </w:rPr>
@@ -27232,34 +27195,60 @@
         <w:rPr>
           <w:lang w:val="vi-VN"/>
         </w:rPr>
-        <w:t>dưefewf</w:t>
+        <w:t>Tài khoản (</w:t>
+      </w:r>
+      <w:r>
+        <w:rPr>
+          <w:u w:val="single"/>
+          <w:lang w:val="vi-VN"/>
+        </w:rPr>
+        <w:t>mã tài khoản</w:t>
+      </w:r>
+      <w:r>
+        <w:rPr>
+          <w:lang w:val="vi-VN"/>
+        </w:rPr>
+        <w:t>, mật khẩu).</w:t>
       </w:r>
     </w:p>
     <w:p>
       <w:pPr>
-        <w:pStyle w:val="Heading2"/>
+        <w:pStyle w:val="ListParagraph"/>
+        <w:numPr>
+          <w:ilvl w:val="0"/>
+          <w:numId w:val="64"/>
+        </w:numPr>
         <w:rPr>
           <w:lang w:val="vi-VN"/>
         </w:rPr>
       </w:pPr>
-      <w:bookmarkStart w:id="19" w:name="_Toc140359885"/>
       <w:r>
         <w:rPr>
           <w:lang w:val="vi-VN"/>
         </w:rPr>
-        <w:t>4.2. Thiết kế dữ liệu</w:t>
-      </w:r>
-      <w:bookmarkEnd w:id="19"/>
-      <w:r>
-        <w:rPr>
+        <w:t>Loại khách hàng (</w:t>
+      </w:r>
+      <w:r>
+        <w:rPr>
+          <w:u w:val="single"/>
           <w:lang w:val="vi-VN"/>
         </w:rPr>
-        <w:t xml:space="preserve"> </w:t>
+        <w:t>mã loại</w:t>
+      </w:r>
+      <w:r>
+        <w:rPr>
+          <w:lang w:val="vi-VN"/>
+        </w:rPr>
+        <w:t>, tên loại).</w:t>
       </w:r>
     </w:p>
     <w:p>
       <w:pPr>
-        <w:pStyle w:val="Heading3"/>
+        <w:pStyle w:val="ListParagraph"/>
+        <w:numPr>
+          <w:ilvl w:val="0"/>
+          <w:numId w:val="64"/>
+        </w:numPr>
         <w:rPr>
           <w:lang w:val="vi-VN"/>
         </w:rPr>
@@ -27268,11 +27257,29 @@
         <w:rPr>
           <w:lang w:val="vi-VN"/>
         </w:rPr>
-        <w:t>4.2.1. Mô hình Diagram</w:t>
+        <w:t>Thông tin nhận hàng (</w:t>
+      </w:r>
+      <w:r>
+        <w:rPr>
+          <w:u w:val="single"/>
+          <w:lang w:val="vi-VN"/>
+        </w:rPr>
+        <w:t>mã thông tin</w:t>
+      </w:r>
+      <w:r>
+        <w:rPr>
+          <w:lang w:val="vi-VN"/>
+        </w:rPr>
+        <w:t>, tỉnh, huyện, xã, chi tiết địa chỉ, số điện thoại, tên người nhận, mặc định).</w:t>
       </w:r>
     </w:p>
     <w:p>
       <w:pPr>
+        <w:pStyle w:val="ListParagraph"/>
+        <w:numPr>
+          <w:ilvl w:val="0"/>
+          <w:numId w:val="64"/>
+        </w:numPr>
         <w:rPr>
           <w:lang w:val="vi-VN"/>
         </w:rPr>
@@ -27281,12 +27288,41 @@
         <w:rPr>
           <w:lang w:val="vi-VN"/>
         </w:rPr>
-        <w:t>sqwsqw</w:t>
+        <w:t>Khuyến mãi (</w:t>
+      </w:r>
+      <w:r>
+        <w:rPr>
+          <w:u w:val="single"/>
+          <w:lang w:val="vi-VN"/>
+        </w:rPr>
+        <w:t>mã khuyến mãi</w:t>
+      </w:r>
+      <w:r>
+        <w:rPr>
+          <w:lang w:val="vi-VN"/>
+        </w:rPr>
+        <w:t>, tên khuyến mãi, thời điểm bắt đầu, thời điểm kết thúc, lý do khuyến mãi</w:t>
+      </w:r>
+      <w:r>
+        <w:rPr>
+          <w:lang w:val="vi-VN"/>
+        </w:rPr>
+        <w:t>)</w:t>
+      </w:r>
+      <w:r>
+        <w:rPr>
+          <w:lang w:val="vi-VN"/>
+        </w:rPr>
+        <w:t>.</w:t>
       </w:r>
     </w:p>
     <w:p>
       <w:pPr>
-        <w:pStyle w:val="Heading3"/>
+        <w:pStyle w:val="ListParagraph"/>
+        <w:numPr>
+          <w:ilvl w:val="0"/>
+          <w:numId w:val="64"/>
+        </w:numPr>
         <w:rPr>
           <w:lang w:val="vi-VN"/>
         </w:rPr>
@@ -27295,11 +27331,29 @@
         <w:rPr>
           <w:lang w:val="vi-VN"/>
         </w:rPr>
-        <w:t>4.2.2. Từ điển dữ liệu</w:t>
+        <w:t>Sách (</w:t>
+      </w:r>
+      <w:r>
+        <w:rPr>
+          <w:u w:val="single"/>
+          <w:lang w:val="vi-VN"/>
+        </w:rPr>
+        <w:t>mã sách</w:t>
+      </w:r>
+      <w:r>
+        <w:rPr>
+          <w:lang w:val="vi-VN"/>
+        </w:rPr>
+        <w:t>, tên sách, hình ảnh, số trang, giá, năm phát hành, số lượng còn, sách mới, cân nặng).</w:t>
       </w:r>
     </w:p>
     <w:p>
       <w:pPr>
+        <w:pStyle w:val="ListParagraph"/>
+        <w:numPr>
+          <w:ilvl w:val="0"/>
+          <w:numId w:val="64"/>
+        </w:numPr>
         <w:rPr>
           <w:lang w:val="vi-VN"/>
         </w:rPr>
@@ -27308,22 +27362,1364 @@
         <w:rPr>
           <w:lang w:val="vi-VN"/>
         </w:rPr>
-        <w:t>sqwswq</w:t>
+        <w:t>Loại sách(</w:t>
+      </w:r>
+      <w:r>
+        <w:rPr>
+          <w:u w:val="single"/>
+          <w:lang w:val="vi-VN"/>
+        </w:rPr>
+        <w:t>mã loại sách</w:t>
+      </w:r>
+      <w:r>
+        <w:rPr>
+          <w:lang w:val="vi-VN"/>
+        </w:rPr>
+        <w:t>, tên loại sách).</w:t>
       </w:r>
     </w:p>
     <w:p>
       <w:pPr>
-        <w:ind w:left="360"/>
+        <w:pStyle w:val="ListParagraph"/>
+        <w:numPr>
+          <w:ilvl w:val="0"/>
+          <w:numId w:val="64"/>
+        </w:numPr>
         <w:rPr>
           <w:lang w:val="vi-VN"/>
         </w:rPr>
       </w:pPr>
+      <w:r>
+        <w:rPr>
+          <w:lang w:val="vi-VN"/>
+        </w:rPr>
+        <w:t>Đánh giá (</w:t>
+      </w:r>
+      <w:r>
+        <w:rPr>
+          <w:u w:val="single"/>
+          <w:lang w:val="vi-VN"/>
+        </w:rPr>
+        <w:t>mã đánh giá</w:t>
+      </w:r>
+      <w:r>
+        <w:rPr>
+          <w:lang w:val="vi-VN"/>
+        </w:rPr>
+        <w:t>, bình luận, số sao).</w:t>
+      </w:r>
     </w:p>
     <w:p>
       <w:pPr>
+        <w:pStyle w:val="ListParagraph"/>
+        <w:numPr>
+          <w:ilvl w:val="0"/>
+          <w:numId w:val="64"/>
+        </w:numPr>
+        <w:rPr>
+          <w:lang w:val="vi-VN"/>
+        </w:rPr>
+      </w:pPr>
+      <w:r>
+        <w:rPr>
+          <w:lang w:val="vi-VN"/>
+        </w:rPr>
+        <w:t>Tag (</w:t>
+      </w:r>
+      <w:r>
+        <w:rPr>
+          <w:u w:val="single"/>
+          <w:lang w:val="vi-VN"/>
+        </w:rPr>
+        <w:t>mã tag</w:t>
+      </w:r>
+      <w:r>
+        <w:rPr>
+          <w:lang w:val="vi-VN"/>
+        </w:rPr>
+        <w:t>, nội dung).</w:t>
+      </w:r>
+    </w:p>
+    <w:p>
+      <w:pPr>
+        <w:pStyle w:val="ListParagraph"/>
+        <w:numPr>
+          <w:ilvl w:val="0"/>
+          <w:numId w:val="64"/>
+        </w:numPr>
+        <w:rPr>
+          <w:lang w:val="vi-VN"/>
+        </w:rPr>
+      </w:pPr>
+      <w:r>
+        <w:rPr>
+          <w:lang w:val="vi-VN"/>
+        </w:rPr>
+        <w:t>Tác giả (</w:t>
+      </w:r>
+      <w:r>
+        <w:rPr>
+          <w:u w:val="single"/>
+          <w:lang w:val="vi-VN"/>
+        </w:rPr>
+        <w:t>mã tác giả</w:t>
+      </w:r>
+      <w:r>
+        <w:rPr>
+          <w:lang w:val="vi-VN"/>
+        </w:rPr>
+        <w:t>, họ, tên, giới tính, sinh nhật, số điện thoại, địa chỉ, email).</w:t>
+      </w:r>
+    </w:p>
+    <w:p>
+      <w:pPr>
+        <w:pStyle w:val="ListParagraph"/>
+        <w:numPr>
+          <w:ilvl w:val="0"/>
+          <w:numId w:val="64"/>
+        </w:numPr>
+        <w:rPr>
+          <w:lang w:val="vi-VN"/>
+        </w:rPr>
+      </w:pPr>
+      <w:r>
+        <w:rPr>
+          <w:lang w:val="vi-VN"/>
+        </w:rPr>
+        <w:t>Nhà xuất bản (</w:t>
+      </w:r>
+      <w:r>
+        <w:rPr>
+          <w:u w:val="single"/>
+          <w:lang w:val="vi-VN"/>
+        </w:rPr>
+        <w:t>mã nhà xuất bản</w:t>
+      </w:r>
+      <w:r>
+        <w:rPr>
+          <w:lang w:val="vi-VN"/>
+        </w:rPr>
+        <w:t>, tên, địa chỉ, số điện thoại, email).</w:t>
+      </w:r>
+    </w:p>
+    <w:p>
+      <w:pPr>
+        <w:pStyle w:val="ListParagraph"/>
+        <w:numPr>
+          <w:ilvl w:val="0"/>
+          <w:numId w:val="64"/>
+        </w:numPr>
+        <w:rPr>
+          <w:lang w:val="vi-VN"/>
+        </w:rPr>
+      </w:pPr>
+      <w:r>
+        <w:rPr>
+          <w:lang w:val="vi-VN"/>
+        </w:rPr>
+        <w:t>Giỏ hàng(</w:t>
+      </w:r>
+      <w:r>
+        <w:rPr>
+          <w:u w:val="single"/>
+          <w:lang w:val="vi-VN"/>
+        </w:rPr>
+        <w:t>mã giỏ hàng</w:t>
+      </w:r>
+      <w:r>
+        <w:rPr>
+          <w:lang w:val="vi-VN"/>
+        </w:rPr>
+        <w:t>).</w:t>
+      </w:r>
+    </w:p>
+    <w:p>
+      <w:pPr>
+        <w:pStyle w:val="ListParagraph"/>
+        <w:numPr>
+          <w:ilvl w:val="0"/>
+          <w:numId w:val="64"/>
+        </w:numPr>
+        <w:rPr>
+          <w:lang w:val="vi-VN"/>
+        </w:rPr>
+      </w:pPr>
+      <w:r>
+        <w:rPr>
+          <w:lang w:val="en-US"/>
+        </w:rPr>
+        <w:t>H</w:t>
+      </w:r>
+      <w:r>
+        <w:rPr>
+          <w:lang w:val="vi-VN"/>
+        </w:rPr>
+        <w:t>oá đơn (</w:t>
+      </w:r>
+      <w:r>
+        <w:rPr>
+          <w:u w:val="single"/>
+          <w:lang w:val="vi-VN"/>
+        </w:rPr>
+        <w:t>mã hoá đơn</w:t>
+      </w:r>
+      <w:r>
+        <w:rPr>
+          <w:lang w:val="vi-VN"/>
+        </w:rPr>
+        <w:t>, ngày lập hoá đơn, tổng số tiền, thuế).</w:t>
+      </w:r>
+    </w:p>
+    <w:p>
+      <w:pPr>
+        <w:pStyle w:val="ListParagraph"/>
+        <w:numPr>
+          <w:ilvl w:val="0"/>
+          <w:numId w:val="64"/>
+        </w:numPr>
+        <w:rPr>
+          <w:lang w:val="vi-VN"/>
+        </w:rPr>
+      </w:pPr>
+      <w:r>
+        <w:rPr>
+          <w:lang w:val="vi-VN"/>
+        </w:rPr>
+        <w:t>Trạng thái hoá đơn (</w:t>
+      </w:r>
+      <w:r>
+        <w:rPr>
+          <w:u w:val="single"/>
+          <w:lang w:val="vi-VN"/>
+        </w:rPr>
+        <w:t>mã trạng thái</w:t>
+      </w:r>
+      <w:r>
+        <w:rPr>
+          <w:lang w:val="vi-VN"/>
+        </w:rPr>
+        <w:t>, tên trạng thái, chi tiết).</w:t>
+      </w:r>
+    </w:p>
+    <w:p>
+      <w:pPr>
+        <w:pStyle w:val="Heading3"/>
+        <w:rPr>
+          <w:lang w:val="vi-VN"/>
+        </w:rPr>
+      </w:pPr>
+      <w:r>
+        <w:rPr>
+          <w:lang w:val="vi-VN"/>
+        </w:rPr>
+        <w:t xml:space="preserve">4.1.2.  Mô hình </w:t>
+      </w:r>
+      <w:r>
+        <w:rPr>
+          <w:lang w:val="vi-VN"/>
+        </w:rPr>
+        <w:t xml:space="preserve">thực thể kết hợp </w:t>
+      </w:r>
+      <w:r>
+        <w:rPr>
+          <w:lang w:val="vi-VN"/>
+        </w:rPr>
+        <w:t>ERD</w:t>
+      </w:r>
+    </w:p>
+    <w:p>
+      <w:pPr>
+        <w:rPr>
+          <w:lang w:val="vi-VN"/>
+        </w:rPr>
+      </w:pPr>
+    </w:p>
+    <w:p>
+      <w:pPr>
+        <w:keepNext/>
+      </w:pPr>
+      <w:r>
+        <w:rPr>
+          <w:noProof/>
+          <w:lang w:val="vi-VN"/>
+        </w:rPr>
+        <w:lastRenderedPageBreak/>
+        <w:drawing>
+          <wp:inline distT="0" distB="0" distL="0" distR="0" wp14:anchorId="4F093FF2" wp14:editId="51C06CB2">
+            <wp:extent cx="5943600" cy="4100830"/>
+            <wp:effectExtent l="0" t="0" r="0" b="1270"/>
+            <wp:docPr id="1943638531" name="Picture 2"/>
+            <wp:cNvGraphicFramePr>
+              <a:graphicFrameLocks xmlns:a="http://schemas.openxmlformats.org/drawingml/2006/main" noChangeAspect="1"/>
+            </wp:cNvGraphicFramePr>
+            <a:graphic xmlns:a="http://schemas.openxmlformats.org/drawingml/2006/main">
+              <a:graphicData uri="http://schemas.openxmlformats.org/drawingml/2006/picture">
+                <pic:pic xmlns:pic="http://schemas.openxmlformats.org/drawingml/2006/picture">
+                  <pic:nvPicPr>
+                    <pic:cNvPr id="1943638531" name="Picture 1943638531"/>
+                    <pic:cNvPicPr/>
+                  </pic:nvPicPr>
+                  <pic:blipFill>
+                    <a:blip r:embed="rId14">
+                      <a:extLst>
+                        <a:ext uri="{28A0092B-C50C-407E-A947-70E740481C1C}">
+                          <a14:useLocalDpi xmlns:a14="http://schemas.microsoft.com/office/drawing/2010/main" val="0"/>
+                        </a:ext>
+                      </a:extLst>
+                    </a:blip>
+                    <a:stretch>
+                      <a:fillRect/>
+                    </a:stretch>
+                  </pic:blipFill>
+                  <pic:spPr>
+                    <a:xfrm>
+                      <a:off x="0" y="0"/>
+                      <a:ext cx="5943600" cy="4100830"/>
+                    </a:xfrm>
+                    <a:prstGeom prst="rect">
+                      <a:avLst/>
+                    </a:prstGeom>
+                  </pic:spPr>
+                </pic:pic>
+              </a:graphicData>
+            </a:graphic>
+          </wp:inline>
+        </w:drawing>
+      </w:r>
+    </w:p>
+    <w:p>
+      <w:pPr>
+        <w:pStyle w:val="Caption"/>
+        <w:jc w:val="center"/>
+        <w:rPr>
+          <w:lang w:val="vi-VN"/>
+        </w:rPr>
+      </w:pPr>
+      <w:bookmarkStart w:id="19" w:name="_Toc140442020"/>
+      <w:proofErr w:type="spellStart"/>
+      <w:r>
+        <w:t>Hình</w:t>
+      </w:r>
+      <w:proofErr w:type="spellEnd"/>
+      <w:r>
+        <w:t xml:space="preserve"> 4.</w:t>
+      </w:r>
+      <w:r>
+        <w:fldChar w:fldCharType="begin"/>
+      </w:r>
+      <w:r>
+        <w:instrText xml:space="preserve"> SEQ Hình_4. \* ARABIC </w:instrText>
+      </w:r>
+      <w:r>
+        <w:fldChar w:fldCharType="separate"/>
+      </w:r>
+      <w:r>
+        <w:rPr>
+          <w:noProof/>
+        </w:rPr>
+        <w:t>1</w:t>
+      </w:r>
+      <w:r>
+        <w:fldChar w:fldCharType="end"/>
+      </w:r>
+      <w:r>
+        <w:rPr>
+          <w:lang w:val="vi-VN"/>
+        </w:rPr>
+        <w:t>.2 Mô hình ERD</w:t>
+      </w:r>
+      <w:bookmarkEnd w:id="19"/>
+    </w:p>
+    <w:p>
+      <w:pPr>
+        <w:pStyle w:val="Heading3"/>
+        <w:rPr>
+          <w:lang w:val="vi-VN"/>
+        </w:rPr>
+      </w:pPr>
+      <w:r>
+        <w:rPr>
+          <w:lang w:val="vi-VN"/>
+        </w:rPr>
+        <w:t>4.1.</w:t>
+      </w:r>
+      <w:r>
+        <w:rPr>
+          <w:lang w:val="vi-VN"/>
+        </w:rPr>
+        <w:t>3</w:t>
+      </w:r>
+      <w:r>
+        <w:rPr>
+          <w:lang w:val="vi-VN"/>
+        </w:rPr>
+        <w:t xml:space="preserve">.  Mô hình </w:t>
+      </w:r>
+      <w:r>
+        <w:rPr>
+          <w:lang w:val="vi-VN"/>
+        </w:rPr>
+        <w:t xml:space="preserve">dữ liệu quan hệ từ </w:t>
+      </w:r>
+      <w:r>
+        <w:rPr>
+          <w:lang w:val="vi-VN"/>
+        </w:rPr>
+        <w:t>ERD</w:t>
+      </w:r>
+    </w:p>
+    <w:p>
+      <w:pPr>
+        <w:pStyle w:val="ListParagraph"/>
+        <w:numPr>
+          <w:ilvl w:val="0"/>
+          <w:numId w:val="64"/>
+        </w:numPr>
+        <w:rPr>
+          <w:lang w:val="vi-VN"/>
+        </w:rPr>
+      </w:pPr>
+      <w:r>
+        <w:rPr>
+          <w:lang w:val="vi-VN"/>
+        </w:rPr>
+        <w:t>Nhân viên (</w:t>
+      </w:r>
+      <w:r>
+        <w:rPr>
+          <w:u w:val="single"/>
+          <w:lang w:val="vi-VN"/>
+        </w:rPr>
+        <w:t>mã nhân viên</w:t>
+      </w:r>
+      <w:r>
+        <w:rPr>
+          <w:lang w:val="vi-VN"/>
+        </w:rPr>
+        <w:t>,  họ, tên, giới tính, địa chỉ, ngày sinh, số điện thoại, email, avatar</w:t>
+      </w:r>
+      <w:r>
+        <w:rPr>
+          <w:lang w:val="vi-VN"/>
+        </w:rPr>
+        <w:t xml:space="preserve">, </w:t>
+      </w:r>
+      <w:r>
+        <w:rPr>
+          <w:color w:val="FF0000"/>
+          <w:lang w:val="vi-VN"/>
+        </w:rPr>
+        <w:t>mã tài khoản</w:t>
+      </w:r>
+      <w:r>
+        <w:rPr>
+          <w:lang w:val="vi-VN"/>
+        </w:rPr>
+        <w:t>).</w:t>
+      </w:r>
+    </w:p>
+    <w:p>
+      <w:pPr>
+        <w:pStyle w:val="ListParagraph"/>
+        <w:numPr>
+          <w:ilvl w:val="0"/>
+          <w:numId w:val="64"/>
+        </w:numPr>
+        <w:rPr>
+          <w:lang w:val="vi-VN"/>
+        </w:rPr>
+      </w:pPr>
+      <w:r>
+        <w:rPr>
+          <w:lang w:val="vi-VN"/>
+        </w:rPr>
+        <w:t>Khách hàng (</w:t>
+      </w:r>
+      <w:r>
+        <w:rPr>
+          <w:u w:val="single"/>
+          <w:lang w:val="vi-VN"/>
+        </w:rPr>
+        <w:t>mã khách hàng</w:t>
+      </w:r>
+      <w:r>
+        <w:rPr>
+          <w:lang w:val="vi-VN"/>
+        </w:rPr>
+        <w:t>, họ, ngày sinh, số điện thoại, email, avatar</w:t>
+      </w:r>
+      <w:r>
+        <w:rPr>
+          <w:lang w:val="vi-VN"/>
+        </w:rPr>
+        <w:t xml:space="preserve">, </w:t>
+      </w:r>
+      <w:r>
+        <w:rPr>
+          <w:color w:val="FF0000"/>
+          <w:lang w:val="vi-VN"/>
+        </w:rPr>
+        <w:t>tài khoản</w:t>
+      </w:r>
+      <w:r>
+        <w:rPr>
+          <w:lang w:val="vi-VN"/>
+        </w:rPr>
+        <w:t>).</w:t>
+      </w:r>
+    </w:p>
+    <w:p>
+      <w:pPr>
+        <w:pStyle w:val="ListParagraph"/>
+        <w:numPr>
+          <w:ilvl w:val="0"/>
+          <w:numId w:val="64"/>
+        </w:numPr>
+        <w:rPr>
+          <w:lang w:val="vi-VN"/>
+        </w:rPr>
+      </w:pPr>
+      <w:r>
+        <w:rPr>
+          <w:lang w:val="vi-VN"/>
+        </w:rPr>
+        <w:t>Tài khoản (</w:t>
+      </w:r>
+      <w:r>
+        <w:rPr>
+          <w:u w:val="single"/>
+          <w:lang w:val="vi-VN"/>
+        </w:rPr>
+        <w:t>mã tài khoản</w:t>
+      </w:r>
+      <w:r>
+        <w:rPr>
+          <w:lang w:val="vi-VN"/>
+        </w:rPr>
+        <w:t>, mật khẩu).</w:t>
+      </w:r>
+    </w:p>
+    <w:p>
+      <w:pPr>
+        <w:pStyle w:val="ListParagraph"/>
+        <w:numPr>
+          <w:ilvl w:val="0"/>
+          <w:numId w:val="64"/>
+        </w:numPr>
+        <w:rPr>
+          <w:lang w:val="vi-VN"/>
+        </w:rPr>
+      </w:pPr>
+      <w:r>
+        <w:rPr>
+          <w:lang w:val="vi-VN"/>
+        </w:rPr>
+        <w:t>Loại khách hàng (</w:t>
+      </w:r>
+      <w:r>
+        <w:rPr>
+          <w:u w:val="single"/>
+          <w:lang w:val="vi-VN"/>
+        </w:rPr>
+        <w:t>mã loại</w:t>
+      </w:r>
+      <w:r>
+        <w:rPr>
+          <w:lang w:val="vi-VN"/>
+        </w:rPr>
+        <w:t>, tên loại).</w:t>
+      </w:r>
+    </w:p>
+    <w:p>
+      <w:pPr>
+        <w:pStyle w:val="ListParagraph"/>
+        <w:numPr>
+          <w:ilvl w:val="0"/>
+          <w:numId w:val="64"/>
+        </w:numPr>
+        <w:rPr>
+          <w:lang w:val="vi-VN"/>
+        </w:rPr>
+      </w:pPr>
+      <w:r>
+        <w:rPr>
+          <w:lang w:val="vi-VN"/>
+        </w:rPr>
+        <w:t>Thông tin nhận hàng (</w:t>
+      </w:r>
+      <w:r>
+        <w:rPr>
+          <w:u w:val="single"/>
+          <w:lang w:val="vi-VN"/>
+        </w:rPr>
+        <w:t>mã thông tin</w:t>
+      </w:r>
+      <w:r>
+        <w:rPr>
+          <w:lang w:val="vi-VN"/>
+        </w:rPr>
+        <w:t>, tỉnh, huyện, xã, chi tiết địa chỉ, số điện thoại, tên người nhận, mặc định).</w:t>
+      </w:r>
+    </w:p>
+    <w:p>
+      <w:pPr>
+        <w:pStyle w:val="ListParagraph"/>
+        <w:numPr>
+          <w:ilvl w:val="0"/>
+          <w:numId w:val="64"/>
+        </w:numPr>
+        <w:rPr>
+          <w:lang w:val="vi-VN"/>
+        </w:rPr>
+      </w:pPr>
+      <w:r>
+        <w:rPr>
+          <w:lang w:val="vi-VN"/>
+        </w:rPr>
+        <w:t>Khuyến mãi (</w:t>
+      </w:r>
+      <w:r>
+        <w:rPr>
+          <w:u w:val="single"/>
+          <w:lang w:val="vi-VN"/>
+        </w:rPr>
+        <w:t>mã khuyến mãi</w:t>
+      </w:r>
+      <w:r>
+        <w:rPr>
+          <w:lang w:val="vi-VN"/>
+        </w:rPr>
+        <w:t>, tên khuyến mãi, thời điểm bắt đầu, thời điểm kết thúc, lý do khuyến mãi</w:t>
+      </w:r>
+      <w:r>
+        <w:rPr>
+          <w:lang w:val="vi-VN"/>
+        </w:rPr>
+        <w:t xml:space="preserve">, </w:t>
+      </w:r>
+      <w:r>
+        <w:rPr>
+          <w:color w:val="FF0000"/>
+          <w:lang w:val="vi-VN"/>
+        </w:rPr>
+        <w:t>mã nhân viên tạo khuyến mãi</w:t>
+      </w:r>
+      <w:r>
+        <w:rPr>
+          <w:lang w:val="vi-VN"/>
+        </w:rPr>
+        <w:t>).</w:t>
+      </w:r>
+    </w:p>
+    <w:p>
+      <w:pPr>
+        <w:pStyle w:val="ListParagraph"/>
+        <w:numPr>
+          <w:ilvl w:val="0"/>
+          <w:numId w:val="64"/>
+        </w:numPr>
+        <w:rPr>
+          <w:lang w:val="vi-VN"/>
+        </w:rPr>
+      </w:pPr>
+      <w:r>
+        <w:rPr>
+          <w:lang w:val="vi-VN"/>
+        </w:rPr>
+        <w:t>Khuyễn mãi sách (</w:t>
+      </w:r>
+      <w:r>
+        <w:rPr>
+          <w:color w:val="FF0000"/>
+          <w:u w:val="single"/>
+          <w:lang w:val="vi-VN"/>
+        </w:rPr>
+        <w:t>mã khuyến mãi, mã sách</w:t>
+      </w:r>
+      <w:r>
+        <w:rPr>
+          <w:lang w:val="vi-VN"/>
+        </w:rPr>
+        <w:t>, phần trăm giảm giá).</w:t>
+      </w:r>
+    </w:p>
+    <w:p>
+      <w:pPr>
+        <w:pStyle w:val="ListParagraph"/>
+        <w:numPr>
+          <w:ilvl w:val="0"/>
+          <w:numId w:val="64"/>
+        </w:numPr>
+        <w:rPr>
+          <w:lang w:val="vi-VN"/>
+        </w:rPr>
+      </w:pPr>
+      <w:r>
+        <w:rPr>
+          <w:lang w:val="vi-VN"/>
+        </w:rPr>
+        <w:t xml:space="preserve">Khuyễn mãi </w:t>
+      </w:r>
+      <w:r>
+        <w:rPr>
+          <w:lang w:val="vi-VN"/>
+        </w:rPr>
+        <w:t>theo loại khách</w:t>
+      </w:r>
+      <w:r>
+        <w:rPr>
+          <w:lang w:val="vi-VN"/>
+        </w:rPr>
+        <w:t xml:space="preserve"> (</w:t>
+      </w:r>
+      <w:r>
+        <w:rPr>
+          <w:color w:val="FF0000"/>
+          <w:u w:val="single"/>
+          <w:lang w:val="vi-VN"/>
+        </w:rPr>
+        <w:t xml:space="preserve">mã khuyến mãi, mã </w:t>
+      </w:r>
+      <w:r>
+        <w:rPr>
+          <w:color w:val="FF0000"/>
+          <w:u w:val="single"/>
+          <w:lang w:val="vi-VN"/>
+        </w:rPr>
+        <w:t>loại khách hàng</w:t>
+      </w:r>
+      <w:r>
+        <w:rPr>
+          <w:lang w:val="vi-VN"/>
+        </w:rPr>
+        <w:t>, phần trăm giảm giá).</w:t>
+      </w:r>
+    </w:p>
+    <w:p>
+      <w:pPr>
+        <w:pStyle w:val="ListParagraph"/>
+        <w:numPr>
+          <w:ilvl w:val="0"/>
+          <w:numId w:val="64"/>
+        </w:numPr>
+        <w:rPr>
+          <w:lang w:val="vi-VN"/>
+        </w:rPr>
+      </w:pPr>
+      <w:r>
+        <w:rPr>
+          <w:lang w:val="vi-VN"/>
+        </w:rPr>
+        <w:t>Sách (</w:t>
+      </w:r>
+      <w:r>
+        <w:rPr>
+          <w:u w:val="single"/>
+          <w:lang w:val="vi-VN"/>
+        </w:rPr>
+        <w:t>mã sách</w:t>
+      </w:r>
+      <w:r>
+        <w:rPr>
+          <w:lang w:val="vi-VN"/>
+        </w:rPr>
+        <w:t>, tên sách, hình ảnh, số trang, giá, năm phát hành, số lượng còn, sách mới, cân nặng</w:t>
+      </w:r>
+      <w:r>
+        <w:rPr>
+          <w:lang w:val="vi-VN"/>
+        </w:rPr>
+        <w:t>,</w:t>
+      </w:r>
+      <w:r>
+        <w:rPr>
+          <w:color w:val="FF0000"/>
+          <w:lang w:val="vi-VN"/>
+        </w:rPr>
+        <w:t xml:space="preserve"> mã loại sách, mã nhà xuất bản</w:t>
+      </w:r>
+      <w:r>
+        <w:rPr>
+          <w:lang w:val="vi-VN"/>
+        </w:rPr>
+        <w:t>).</w:t>
+      </w:r>
+    </w:p>
+    <w:p>
+      <w:pPr>
+        <w:pStyle w:val="ListParagraph"/>
+        <w:numPr>
+          <w:ilvl w:val="0"/>
+          <w:numId w:val="64"/>
+        </w:numPr>
+        <w:rPr>
+          <w:lang w:val="vi-VN"/>
+        </w:rPr>
+      </w:pPr>
+      <w:r>
+        <w:rPr>
+          <w:lang w:val="vi-VN"/>
+        </w:rPr>
+        <w:lastRenderedPageBreak/>
+        <w:t>Loại sách(</w:t>
+      </w:r>
+      <w:r>
+        <w:rPr>
+          <w:u w:val="single"/>
+          <w:lang w:val="vi-VN"/>
+        </w:rPr>
+        <w:t>mã loại sách</w:t>
+      </w:r>
+      <w:r>
+        <w:rPr>
+          <w:lang w:val="vi-VN"/>
+        </w:rPr>
+        <w:t>, tên loại sách).</w:t>
+      </w:r>
+    </w:p>
+    <w:p>
+      <w:pPr>
+        <w:pStyle w:val="ListParagraph"/>
+        <w:numPr>
+          <w:ilvl w:val="0"/>
+          <w:numId w:val="64"/>
+        </w:numPr>
+        <w:rPr>
+          <w:lang w:val="vi-VN"/>
+        </w:rPr>
+      </w:pPr>
+      <w:r>
+        <w:rPr>
+          <w:lang w:val="vi-VN"/>
+        </w:rPr>
+        <w:t>Đánh giá (</w:t>
+      </w:r>
+      <w:r>
+        <w:rPr>
+          <w:u w:val="single"/>
+          <w:lang w:val="vi-VN"/>
+        </w:rPr>
+        <w:t>mã đánh giá</w:t>
+      </w:r>
+      <w:r>
+        <w:rPr>
+          <w:lang w:val="vi-VN"/>
+        </w:rPr>
+        <w:t>, bình luận, số sao</w:t>
+      </w:r>
+      <w:r>
+        <w:rPr>
+          <w:lang w:val="vi-VN"/>
+        </w:rPr>
+        <w:t xml:space="preserve">, </w:t>
+      </w:r>
+      <w:r>
+        <w:rPr>
+          <w:color w:val="FF0000"/>
+          <w:lang w:val="vi-VN"/>
+        </w:rPr>
+        <w:t>mã sách, mã khách hàng</w:t>
+      </w:r>
+      <w:r>
+        <w:rPr>
+          <w:lang w:val="vi-VN"/>
+        </w:rPr>
+        <w:t>).</w:t>
+      </w:r>
+    </w:p>
+    <w:p>
+      <w:pPr>
+        <w:pStyle w:val="ListParagraph"/>
+        <w:numPr>
+          <w:ilvl w:val="0"/>
+          <w:numId w:val="64"/>
+        </w:numPr>
+        <w:rPr>
+          <w:lang w:val="vi-VN"/>
+        </w:rPr>
+      </w:pPr>
+      <w:r>
+        <w:rPr>
+          <w:lang w:val="vi-VN"/>
+        </w:rPr>
+        <w:t>Tag (</w:t>
+      </w:r>
+      <w:r>
+        <w:rPr>
+          <w:u w:val="single"/>
+          <w:lang w:val="vi-VN"/>
+        </w:rPr>
+        <w:t>mã tag</w:t>
+      </w:r>
+      <w:r>
+        <w:rPr>
+          <w:lang w:val="vi-VN"/>
+        </w:rPr>
+        <w:t>, nội dung</w:t>
+      </w:r>
+      <w:r>
+        <w:rPr>
+          <w:lang w:val="vi-VN"/>
+        </w:rPr>
+        <w:t xml:space="preserve">, </w:t>
+      </w:r>
+      <w:r>
+        <w:rPr>
+          <w:color w:val="FF0000"/>
+          <w:lang w:val="vi-VN"/>
+        </w:rPr>
+        <w:t>mã sách</w:t>
+      </w:r>
+      <w:r>
+        <w:rPr>
+          <w:lang w:val="vi-VN"/>
+        </w:rPr>
+        <w:t>).</w:t>
+      </w:r>
+    </w:p>
+    <w:p>
+      <w:pPr>
+        <w:pStyle w:val="ListParagraph"/>
+        <w:numPr>
+          <w:ilvl w:val="0"/>
+          <w:numId w:val="64"/>
+        </w:numPr>
+        <w:rPr>
+          <w:lang w:val="vi-VN"/>
+        </w:rPr>
+      </w:pPr>
+      <w:r>
+        <w:rPr>
+          <w:lang w:val="vi-VN"/>
+        </w:rPr>
+        <w:t>Tác giả (</w:t>
+      </w:r>
+      <w:r>
+        <w:rPr>
+          <w:u w:val="single"/>
+          <w:lang w:val="vi-VN"/>
+        </w:rPr>
+        <w:t>mã tác giả</w:t>
+      </w:r>
+      <w:r>
+        <w:rPr>
+          <w:lang w:val="vi-VN"/>
+        </w:rPr>
+        <w:t>, họ, tên, giới tính, sinh nhật, số điện thoại, địa chỉ, email).</w:t>
+      </w:r>
+    </w:p>
+    <w:p>
+      <w:pPr>
+        <w:pStyle w:val="ListParagraph"/>
+        <w:numPr>
+          <w:ilvl w:val="0"/>
+          <w:numId w:val="64"/>
+        </w:numPr>
+        <w:rPr>
+          <w:lang w:val="vi-VN"/>
+        </w:rPr>
+      </w:pPr>
+      <w:r>
+        <w:rPr>
+          <w:lang w:val="vi-VN"/>
+        </w:rPr>
+        <w:t>Sáng tác (</w:t>
+      </w:r>
+      <w:r>
+        <w:rPr>
+          <w:color w:val="FF0000"/>
+          <w:u w:val="single"/>
+          <w:lang w:val="vi-VN"/>
+        </w:rPr>
+        <w:t>mã sách, mã tác giả</w:t>
+      </w:r>
+      <w:r>
+        <w:rPr>
+          <w:lang w:val="vi-VN"/>
+        </w:rPr>
+        <w:t>).</w:t>
+      </w:r>
+    </w:p>
+    <w:p>
+      <w:pPr>
+        <w:pStyle w:val="ListParagraph"/>
+        <w:numPr>
+          <w:ilvl w:val="0"/>
+          <w:numId w:val="64"/>
+        </w:numPr>
+        <w:rPr>
+          <w:lang w:val="vi-VN"/>
+        </w:rPr>
+      </w:pPr>
+      <w:r>
+        <w:rPr>
+          <w:lang w:val="vi-VN"/>
+        </w:rPr>
+        <w:t>Nhà xuất bản (</w:t>
+      </w:r>
+      <w:r>
+        <w:rPr>
+          <w:u w:val="single"/>
+          <w:lang w:val="vi-VN"/>
+        </w:rPr>
+        <w:t>mã nhà xuất bản</w:t>
+      </w:r>
+      <w:r>
+        <w:rPr>
+          <w:lang w:val="vi-VN"/>
+        </w:rPr>
+        <w:t>, tên, địa chỉ, số điện thoại, email).</w:t>
+      </w:r>
+    </w:p>
+    <w:p>
+      <w:pPr>
+        <w:pStyle w:val="ListParagraph"/>
+        <w:numPr>
+          <w:ilvl w:val="0"/>
+          <w:numId w:val="64"/>
+        </w:numPr>
+        <w:rPr>
+          <w:lang w:val="vi-VN"/>
+        </w:rPr>
+      </w:pPr>
+      <w:r>
+        <w:rPr>
+          <w:lang w:val="vi-VN"/>
+        </w:rPr>
+        <w:t>Giỏ hàng(</w:t>
+      </w:r>
+      <w:r>
+        <w:rPr>
+          <w:u w:val="single"/>
+          <w:lang w:val="vi-VN"/>
+        </w:rPr>
+        <w:t>mã giỏ hàng</w:t>
+      </w:r>
+      <w:r>
+        <w:rPr>
+          <w:lang w:val="vi-VN"/>
+        </w:rPr>
+        <w:t>).</w:t>
+      </w:r>
+    </w:p>
+    <w:p>
+      <w:pPr>
+        <w:pStyle w:val="ListParagraph"/>
+        <w:numPr>
+          <w:ilvl w:val="0"/>
+          <w:numId w:val="64"/>
+        </w:numPr>
+        <w:rPr>
+          <w:lang w:val="vi-VN"/>
+        </w:rPr>
+      </w:pPr>
+      <w:r>
+        <w:rPr>
+          <w:lang w:val="vi-VN"/>
+        </w:rPr>
+        <w:t>Chi tiết giỏ hàng (</w:t>
+      </w:r>
+      <w:r>
+        <w:rPr>
+          <w:color w:val="FF0000"/>
+          <w:u w:val="single"/>
+          <w:lang w:val="vi-VN"/>
+        </w:rPr>
+        <w:t>mã giỏ hàng, mã sách</w:t>
+      </w:r>
+      <w:r>
+        <w:rPr>
+          <w:lang w:val="vi-VN"/>
+        </w:rPr>
+        <w:t>, tổng tiền, tổng cân nặng, số lượng).</w:t>
+      </w:r>
+    </w:p>
+    <w:p>
+      <w:pPr>
+        <w:pStyle w:val="ListParagraph"/>
+        <w:numPr>
+          <w:ilvl w:val="0"/>
+          <w:numId w:val="64"/>
+        </w:numPr>
+        <w:rPr>
+          <w:lang w:val="vi-VN"/>
+        </w:rPr>
+      </w:pPr>
+      <w:r>
+        <w:rPr>
+          <w:lang w:val="en-US"/>
+        </w:rPr>
+        <w:t>H</w:t>
+      </w:r>
+      <w:r>
+        <w:rPr>
+          <w:lang w:val="vi-VN"/>
+        </w:rPr>
+        <w:t>oá đơn (</w:t>
+      </w:r>
+      <w:r>
+        <w:rPr>
+          <w:u w:val="single"/>
+          <w:lang w:val="vi-VN"/>
+        </w:rPr>
+        <w:t>mã hoá đơn</w:t>
+      </w:r>
+      <w:r>
+        <w:rPr>
+          <w:lang w:val="vi-VN"/>
+        </w:rPr>
+        <w:t>, ngày lập hoá đơn, tổng số tiền, thuế</w:t>
+      </w:r>
+      <w:r>
+        <w:rPr>
+          <w:lang w:val="vi-VN"/>
+        </w:rPr>
+        <w:t xml:space="preserve">, </w:t>
+      </w:r>
+      <w:r>
+        <w:rPr>
+          <w:color w:val="FF0000"/>
+          <w:lang w:val="vi-VN"/>
+        </w:rPr>
+        <w:t>mã nhân viên lập hoá đơn</w:t>
+      </w:r>
+      <w:r>
+        <w:rPr>
+          <w:lang w:val="vi-VN"/>
+        </w:rPr>
+        <w:t>).</w:t>
+      </w:r>
+    </w:p>
+    <w:p>
+      <w:pPr>
+        <w:pStyle w:val="ListParagraph"/>
+        <w:numPr>
+          <w:ilvl w:val="0"/>
+          <w:numId w:val="64"/>
+        </w:numPr>
+        <w:rPr>
+          <w:lang w:val="vi-VN"/>
+        </w:rPr>
+      </w:pPr>
+      <w:r>
+        <w:rPr>
+          <w:lang w:val="vi-VN"/>
+        </w:rPr>
+        <w:t>Trạng thái (</w:t>
+      </w:r>
+      <w:r>
+        <w:rPr>
+          <w:u w:val="single"/>
+          <w:lang w:val="vi-VN"/>
+        </w:rPr>
+        <w:t>mã trạng thái</w:t>
+      </w:r>
+      <w:r>
+        <w:rPr>
+          <w:lang w:val="vi-VN"/>
+        </w:rPr>
+        <w:t>, tên trạng thái, chi tiết).</w:t>
+      </w:r>
+    </w:p>
+    <w:p>
+      <w:pPr>
+        <w:pStyle w:val="ListParagraph"/>
+        <w:numPr>
+          <w:ilvl w:val="0"/>
+          <w:numId w:val="64"/>
+        </w:numPr>
+        <w:rPr>
+          <w:lang w:val="vi-VN"/>
+        </w:rPr>
+      </w:pPr>
+      <w:r>
+        <w:rPr>
+          <w:lang w:val="vi-VN"/>
+        </w:rPr>
+        <w:t>Trạng thái hoá đơn (</w:t>
+      </w:r>
+      <w:r>
+        <w:rPr>
+          <w:color w:val="FF0000"/>
+          <w:u w:val="single"/>
+          <w:lang w:val="vi-VN"/>
+        </w:rPr>
+        <w:t>mã trạng thái, mã hoá đơn</w:t>
+      </w:r>
+      <w:r>
+        <w:rPr>
+          <w:lang w:val="vi-VN"/>
+        </w:rPr>
+        <w:t>, ngày thay đổi).</w:t>
+      </w:r>
+    </w:p>
+    <w:p>
+      <w:pPr>
+        <w:pStyle w:val="Heading2"/>
+        <w:rPr>
+          <w:lang w:val="vi-VN"/>
+        </w:rPr>
+      </w:pPr>
+      <w:bookmarkStart w:id="20" w:name="_Toc140442208"/>
+      <w:r>
+        <w:rPr>
+          <w:lang w:val="vi-VN"/>
+        </w:rPr>
+        <w:t>4.2. Thiết kế dữ liệu</w:t>
+      </w:r>
+      <w:bookmarkEnd w:id="20"/>
+      <w:r>
+        <w:rPr>
+          <w:lang w:val="vi-VN"/>
+        </w:rPr>
+        <w:t xml:space="preserve"> </w:t>
+      </w:r>
+    </w:p>
+    <w:p>
+      <w:pPr>
+        <w:pStyle w:val="Heading3"/>
+        <w:rPr>
+          <w:lang w:val="vi-VN"/>
+        </w:rPr>
+      </w:pPr>
+      <w:r>
+        <w:rPr>
+          <w:lang w:val="vi-VN"/>
+        </w:rPr>
+        <w:lastRenderedPageBreak/>
+        <w:t>4.2.1. Mô hình Diagram</w:t>
+      </w:r>
+    </w:p>
+    <w:p>
+      <w:pPr>
+        <w:keepNext/>
+      </w:pPr>
+      <w:r>
+        <w:rPr>
+          <w:noProof/>
+          <w:lang w:val="vi-VN"/>
+        </w:rPr>
+        <w:drawing>
+          <wp:inline distT="0" distB="0" distL="0" distR="0" wp14:anchorId="54C5B767" wp14:editId="1A40B11D">
+            <wp:extent cx="5943600" cy="5328285"/>
+            <wp:effectExtent l="0" t="0" r="0" b="5715"/>
+            <wp:docPr id="1395989815" name="Picture 3"/>
+            <wp:cNvGraphicFramePr>
+              <a:graphicFrameLocks xmlns:a="http://schemas.openxmlformats.org/drawingml/2006/main" noChangeAspect="1"/>
+            </wp:cNvGraphicFramePr>
+            <a:graphic xmlns:a="http://schemas.openxmlformats.org/drawingml/2006/main">
+              <a:graphicData uri="http://schemas.openxmlformats.org/drawingml/2006/picture">
+                <pic:pic xmlns:pic="http://schemas.openxmlformats.org/drawingml/2006/picture">
+                  <pic:nvPicPr>
+                    <pic:cNvPr id="1395989815" name="Picture 1395989815"/>
+                    <pic:cNvPicPr/>
+                  </pic:nvPicPr>
+                  <pic:blipFill>
+                    <a:blip r:embed="rId15" cstate="print">
+                      <a:extLst>
+                        <a:ext uri="{28A0092B-C50C-407E-A947-70E740481C1C}">
+                          <a14:useLocalDpi xmlns:a14="http://schemas.microsoft.com/office/drawing/2010/main" val="0"/>
+                        </a:ext>
+                      </a:extLst>
+                    </a:blip>
+                    <a:stretch>
+                      <a:fillRect/>
+                    </a:stretch>
+                  </pic:blipFill>
+                  <pic:spPr>
+                    <a:xfrm>
+                      <a:off x="0" y="0"/>
+                      <a:ext cx="5943600" cy="5328285"/>
+                    </a:xfrm>
+                    <a:prstGeom prst="rect">
+                      <a:avLst/>
+                    </a:prstGeom>
+                  </pic:spPr>
+                </pic:pic>
+              </a:graphicData>
+            </a:graphic>
+          </wp:inline>
+        </w:drawing>
+      </w:r>
+    </w:p>
+    <w:p>
+      <w:pPr>
+        <w:pStyle w:val="Caption"/>
+        <w:jc w:val="center"/>
+        <w:rPr>
+          <w:lang w:val="vi-VN"/>
+        </w:rPr>
+      </w:pPr>
+      <w:bookmarkStart w:id="21" w:name="_Toc140442021"/>
+      <w:proofErr w:type="spellStart"/>
+      <w:r>
+        <w:t>Hình</w:t>
+      </w:r>
+      <w:proofErr w:type="spellEnd"/>
+      <w:r>
+        <w:t xml:space="preserve"> 4.</w:t>
+      </w:r>
+      <w:r>
+        <w:fldChar w:fldCharType="begin"/>
+      </w:r>
+      <w:r>
+        <w:instrText xml:space="preserve"> SEQ Hình_4. \* ARABIC </w:instrText>
+      </w:r>
+      <w:r>
+        <w:fldChar w:fldCharType="separate"/>
+      </w:r>
+      <w:r>
+        <w:rPr>
+          <w:noProof/>
+        </w:rPr>
+        <w:t>2</w:t>
+      </w:r>
+      <w:r>
+        <w:fldChar w:fldCharType="end"/>
+      </w:r>
+      <w:r>
+        <w:rPr>
+          <w:lang w:val="vi-VN"/>
+        </w:rPr>
+        <w:t>.1 Mô hình database diagram</w:t>
+      </w:r>
+      <w:bookmarkEnd w:id="21"/>
+    </w:p>
+    <w:p>
+      <w:pPr>
+        <w:pStyle w:val="Caption"/>
+        <w:jc w:val="center"/>
+        <w:rPr>
+          <w:lang w:val="vi-VN"/>
+        </w:rPr>
+      </w:pPr>
+    </w:p>
+    <w:p>
+      <w:pPr>
+        <w:pStyle w:val="Heading3"/>
+        <w:rPr>
+          <w:lang w:val="vi-VN"/>
+        </w:rPr>
+      </w:pPr>
+      <w:r>
+        <w:rPr>
+          <w:lang w:val="vi-VN"/>
+        </w:rPr>
+        <w:t>4.2.2. Từ điển dữ liệu</w:t>
+      </w:r>
+    </w:p>
+    <w:p>
+      <w:pPr>
+        <w:rPr>
+          <w:lang w:val="vi-VN"/>
+        </w:rPr>
+      </w:pPr>
+    </w:p>
+    <w:p>
+      <w:pPr>
         <w:pStyle w:val="Customestyle"/>
         <w:sectPr>
-          <w:headerReference w:type="default" r:id="rId14"/>
+          <w:headerReference w:type="default" r:id="rId16"/>
           <w:pgSz w:w="12240" w:h="15840"/>
           <w:pgMar w:top="1440" w:right="1440" w:bottom="1440" w:left="1440" w:header="720" w:footer="720" w:gutter="0"/>
           <w:cols w:space="720"/>
@@ -27333,10 +28729,6 @@
       <w:r>
         <w:br w:type="page"/>
       </w:r>
-      <w:r>
-        <w:lastRenderedPageBreak/>
-        <w:tab/>
-      </w:r>
     </w:p>
     <w:p>
       <w:pPr>
@@ -27352,11 +28744,11 @@
         <w:pStyle w:val="Heading1"/>
         <w:jc w:val="center"/>
       </w:pPr>
-      <w:bookmarkStart w:id="20" w:name="_Toc140359886"/>
+      <w:bookmarkStart w:id="22" w:name="_Toc140442209"/>
       <w:r>
         <w:t>DANH MỤC TÀI LIỆU THAM KHẢO</w:t>
       </w:r>
-      <w:bookmarkEnd w:id="20"/>
+      <w:bookmarkEnd w:id="22"/>
     </w:p>
     <w:p>
       <w:pPr>
@@ -27548,7 +28940,7 @@
         </w:rPr>
         <w:t xml:space="preserve">: </w:t>
       </w:r>
-      <w:hyperlink r:id="rId15" w:history="1">
+      <w:hyperlink r:id="rId17" w:history="1">
         <w:r>
           <w:rPr>
             <w:rStyle w:val="Hyperlink"/>
@@ -27660,7 +29052,7 @@
         </w:rPr>
         <w:t xml:space="preserve"> ReactJS: </w:t>
       </w:r>
-      <w:hyperlink r:id="rId16" w:history="1">
+      <w:hyperlink r:id="rId18" w:history="1">
         <w:r>
           <w:rPr>
             <w:rStyle w:val="Hyperlink"/>
@@ -27707,7 +29099,7 @@
       </w:pPr>
     </w:p>
     <w:sectPr>
-      <w:headerReference w:type="first" r:id="rId17"/>
+      <w:headerReference w:type="first" r:id="rId19"/>
       <w:pgSz w:w="12240" w:h="15840"/>
       <w:pgMar w:top="1440" w:right="1440" w:bottom="1440" w:left="1440" w:header="720" w:footer="720" w:gutter="0"/>
       <w:cols w:space="720"/>
@@ -28034,6 +29426,119 @@
 <file path=word/numbering.xml><?xml version="1.0" encoding="utf-8"?>
 <w:numbering xmlns:wpc="http://schemas.microsoft.com/office/word/2010/wordprocessingCanvas" xmlns:cx="http://schemas.microsoft.com/office/drawing/2014/chartex" xmlns:cx1="http://schemas.microsoft.com/office/drawing/2015/9/8/chartex" xmlns:cx2="http://schemas.microsoft.com/office/drawing/2015/10/21/chartex" xmlns:cx3="http://schemas.microsoft.com/office/drawing/2016/5/9/chartex" xmlns:cx4="http://schemas.microsoft.com/office/drawing/2016/5/10/chartex" xmlns:cx5="http://schemas.microsoft.com/office/drawing/2016/5/11/chartex" xmlns:cx6="http://schemas.microsoft.com/office/drawing/2016/5/12/chartex" xmlns:cx7="http://schemas.microsoft.com/office/drawing/2016/5/13/chartex" xmlns:cx8="http://schemas.microsoft.com/office/drawing/2016/5/14/chartex" xmlns:mc="http://schemas.openxmlformats.org/markup-compatibility/2006" xmlns:aink="http://schemas.microsoft.com/office/drawing/2016/ink" xmlns:am3d="http://schemas.microsoft.com/office/drawing/2017/model3d" xmlns:o="urn:schemas-microsoft-com:office:office" xmlns:oel="http://schemas.microsoft.com/office/2019/extlst" xmlns:r="http://schemas.openxmlformats.org/officeDocument/2006/relationships" xmlns:m="http://schemas.openxmlformats.org/officeDocument/2006/math" xmlns:v="urn:schemas-microsoft-com:vml" xmlns:wp14="http://schemas.microsoft.com/office/word/2010/wordprocessingDrawing" xmlns:wp="http://schemas.openxmlformats.org/drawingml/2006/wordprocessingDrawing" xmlns:w10="urn:schemas-microsoft-com:office:word" xmlns:w="http://schemas.openxmlformats.org/wordprocessingml/2006/main" xmlns:w14="http://schemas.microsoft.com/office/word/2010/wordml" xmlns:w15="http://schemas.microsoft.com/office/word/2012/wordml" xmlns:w16cex="http://schemas.microsoft.com/office/word/2018/wordml/cex" xmlns:w16cid="http://schemas.microsoft.com/office/word/2016/wordml/cid" xmlns:w16="http://schemas.microsoft.com/office/word/2018/wordml" xmlns:w16sdtdh="http://schemas.microsoft.com/office/word/2020/wordml/sdtdatahash" xmlns:w16se="http://schemas.microsoft.com/office/word/2015/wordml/symex" xmlns:wpg="http://schemas.microsoft.com/office/word/2010/wordprocessingGroup" xmlns:wpi="http://schemas.microsoft.com/office/word/2010/wordprocessingInk" xmlns:wne="http://schemas.microsoft.com/office/word/2006/wordml" xmlns:wps="http://schemas.microsoft.com/office/word/2010/wordprocessingShape" mc:Ignorable="w14 w15 w16se w16cid w16 w16cex w16sdtdh wp14">
   <w:abstractNum w:abstractNumId="0" w15:restartNumberingAfterBreak="0">
+    <w:nsid w:val="018C03EC"/>
+    <w:multiLevelType w:val="hybridMultilevel"/>
+    <w:tmpl w:val="5F5E0FEE"/>
+    <w:lvl w:ilvl="0" w:tplc="0409000B">
+      <w:start w:val="1"/>
+      <w:numFmt w:val="bullet"/>
+      <w:lvlText w:val=""/>
+      <w:lvlJc w:val="left"/>
+      <w:pPr>
+        <w:ind w:left="720" w:hanging="360"/>
+      </w:pPr>
+      <w:rPr>
+        <w:rFonts w:ascii="Wingdings" w:hAnsi="Wingdings" w:hint="default"/>
+      </w:rPr>
+    </w:lvl>
+    <w:lvl w:ilvl="1" w:tplc="04090003" w:tentative="1">
+      <w:start w:val="1"/>
+      <w:numFmt w:val="bullet"/>
+      <w:lvlText w:val="o"/>
+      <w:lvlJc w:val="left"/>
+      <w:pPr>
+        <w:ind w:left="1440" w:hanging="360"/>
+      </w:pPr>
+      <w:rPr>
+        <w:rFonts w:ascii="Courier New" w:hAnsi="Courier New" w:cs="Courier New" w:hint="default"/>
+      </w:rPr>
+    </w:lvl>
+    <w:lvl w:ilvl="2" w:tplc="04090005" w:tentative="1">
+      <w:start w:val="1"/>
+      <w:numFmt w:val="bullet"/>
+      <w:lvlText w:val=""/>
+      <w:lvlJc w:val="left"/>
+      <w:pPr>
+        <w:ind w:left="2160" w:hanging="360"/>
+      </w:pPr>
+      <w:rPr>
+        <w:rFonts w:ascii="Wingdings" w:hAnsi="Wingdings" w:hint="default"/>
+      </w:rPr>
+    </w:lvl>
+    <w:lvl w:ilvl="3" w:tplc="04090001" w:tentative="1">
+      <w:start w:val="1"/>
+      <w:numFmt w:val="bullet"/>
+      <w:lvlText w:val=""/>
+      <w:lvlJc w:val="left"/>
+      <w:pPr>
+        <w:ind w:left="2880" w:hanging="360"/>
+      </w:pPr>
+      <w:rPr>
+        <w:rFonts w:ascii="Symbol" w:hAnsi="Symbol" w:hint="default"/>
+      </w:rPr>
+    </w:lvl>
+    <w:lvl w:ilvl="4" w:tplc="04090003" w:tentative="1">
+      <w:start w:val="1"/>
+      <w:numFmt w:val="bullet"/>
+      <w:lvlText w:val="o"/>
+      <w:lvlJc w:val="left"/>
+      <w:pPr>
+        <w:ind w:left="3600" w:hanging="360"/>
+      </w:pPr>
+      <w:rPr>
+        <w:rFonts w:ascii="Courier New" w:hAnsi="Courier New" w:cs="Courier New" w:hint="default"/>
+      </w:rPr>
+    </w:lvl>
+    <w:lvl w:ilvl="5" w:tplc="04090005" w:tentative="1">
+      <w:start w:val="1"/>
+      <w:numFmt w:val="bullet"/>
+      <w:lvlText w:val=""/>
+      <w:lvlJc w:val="left"/>
+      <w:pPr>
+        <w:ind w:left="4320" w:hanging="360"/>
+      </w:pPr>
+      <w:rPr>
+        <w:rFonts w:ascii="Wingdings" w:hAnsi="Wingdings" w:hint="default"/>
+      </w:rPr>
+    </w:lvl>
+    <w:lvl w:ilvl="6" w:tplc="04090001" w:tentative="1">
+      <w:start w:val="1"/>
+      <w:numFmt w:val="bullet"/>
+      <w:lvlText w:val=""/>
+      <w:lvlJc w:val="left"/>
+      <w:pPr>
+        <w:ind w:left="5040" w:hanging="360"/>
+      </w:pPr>
+      <w:rPr>
+        <w:rFonts w:ascii="Symbol" w:hAnsi="Symbol" w:hint="default"/>
+      </w:rPr>
+    </w:lvl>
+    <w:lvl w:ilvl="7" w:tplc="04090003" w:tentative="1">
+      <w:start w:val="1"/>
+      <w:numFmt w:val="bullet"/>
+      <w:lvlText w:val="o"/>
+      <w:lvlJc w:val="left"/>
+      <w:pPr>
+        <w:ind w:left="5760" w:hanging="360"/>
+      </w:pPr>
+      <w:rPr>
+        <w:rFonts w:ascii="Courier New" w:hAnsi="Courier New" w:cs="Courier New" w:hint="default"/>
+      </w:rPr>
+    </w:lvl>
+    <w:lvl w:ilvl="8" w:tplc="04090005" w:tentative="1">
+      <w:start w:val="1"/>
+      <w:numFmt w:val="bullet"/>
+      <w:lvlText w:val=""/>
+      <w:lvlJc w:val="left"/>
+      <w:pPr>
+        <w:ind w:left="6480" w:hanging="360"/>
+      </w:pPr>
+      <w:rPr>
+        <w:rFonts w:ascii="Wingdings" w:hAnsi="Wingdings" w:hint="default"/>
+      </w:rPr>
+    </w:lvl>
+  </w:abstractNum>
+  <w:abstractNum w:abstractNumId="1" w15:restartNumberingAfterBreak="0">
     <w:nsid w:val="03A90CD3"/>
     <w:multiLevelType w:val="multilevel"/>
     <w:tmpl w:val="7B2E0FDC"/>
@@ -28182,7 +29687,7 @@
       </w:rPr>
     </w:lvl>
   </w:abstractNum>
-  <w:abstractNum w:abstractNumId="1" w15:restartNumberingAfterBreak="0">
+  <w:abstractNum w:abstractNumId="2" w15:restartNumberingAfterBreak="0">
     <w:nsid w:val="04E276E2"/>
     <w:multiLevelType w:val="multilevel"/>
     <w:tmpl w:val="211484F4"/>
@@ -28331,7 +29836,7 @@
       </w:rPr>
     </w:lvl>
   </w:abstractNum>
-  <w:abstractNum w:abstractNumId="2" w15:restartNumberingAfterBreak="0">
+  <w:abstractNum w:abstractNumId="3" w15:restartNumberingAfterBreak="0">
     <w:nsid w:val="06D722D6"/>
     <w:multiLevelType w:val="hybridMultilevel"/>
     <w:tmpl w:val="19DC66FC"/>
@@ -28444,7 +29949,7 @@
       </w:rPr>
     </w:lvl>
   </w:abstractNum>
-  <w:abstractNum w:abstractNumId="3" w15:restartNumberingAfterBreak="0">
+  <w:abstractNum w:abstractNumId="4" w15:restartNumberingAfterBreak="0">
     <w:nsid w:val="07FF6DCE"/>
     <w:multiLevelType w:val="multilevel"/>
     <w:tmpl w:val="822692EE"/>
@@ -28593,7 +30098,7 @@
       </w:rPr>
     </w:lvl>
   </w:abstractNum>
-  <w:abstractNum w:abstractNumId="4" w15:restartNumberingAfterBreak="0">
+  <w:abstractNum w:abstractNumId="5" w15:restartNumberingAfterBreak="0">
     <w:nsid w:val="09EB2928"/>
     <w:multiLevelType w:val="multilevel"/>
     <w:tmpl w:val="1A7EA19A"/>
@@ -28742,7 +30247,7 @@
       </w:rPr>
     </w:lvl>
   </w:abstractNum>
-  <w:abstractNum w:abstractNumId="5" w15:restartNumberingAfterBreak="0">
+  <w:abstractNum w:abstractNumId="6" w15:restartNumberingAfterBreak="0">
     <w:nsid w:val="0B85320A"/>
     <w:multiLevelType w:val="multilevel"/>
     <w:tmpl w:val="C71E642A"/>
@@ -28855,7 +30360,7 @@
       </w:rPr>
     </w:lvl>
   </w:abstractNum>
-  <w:abstractNum w:abstractNumId="6" w15:restartNumberingAfterBreak="0">
+  <w:abstractNum w:abstractNumId="7" w15:restartNumberingAfterBreak="0">
     <w:nsid w:val="0F2D527D"/>
     <w:multiLevelType w:val="multilevel"/>
     <w:tmpl w:val="B32625E0"/>
@@ -29004,7 +30509,7 @@
       </w:rPr>
     </w:lvl>
   </w:abstractNum>
-  <w:abstractNum w:abstractNumId="7" w15:restartNumberingAfterBreak="0">
+  <w:abstractNum w:abstractNumId="8" w15:restartNumberingAfterBreak="0">
     <w:nsid w:val="1138537E"/>
     <w:multiLevelType w:val="hybridMultilevel"/>
     <w:tmpl w:val="BD4E1412"/>
@@ -29117,7 +30622,7 @@
       </w:rPr>
     </w:lvl>
   </w:abstractNum>
-  <w:abstractNum w:abstractNumId="8" w15:restartNumberingAfterBreak="0">
+  <w:abstractNum w:abstractNumId="9" w15:restartNumberingAfterBreak="0">
     <w:nsid w:val="11D002F4"/>
     <w:multiLevelType w:val="hybridMultilevel"/>
     <w:tmpl w:val="358C9C5E"/>
@@ -29230,7 +30735,7 @@
       </w:rPr>
     </w:lvl>
   </w:abstractNum>
-  <w:abstractNum w:abstractNumId="9" w15:restartNumberingAfterBreak="0">
+  <w:abstractNum w:abstractNumId="10" w15:restartNumberingAfterBreak="0">
     <w:nsid w:val="17F26732"/>
     <w:multiLevelType w:val="hybridMultilevel"/>
     <w:tmpl w:val="ED4E8A1A"/>
@@ -29343,7 +30848,7 @@
       </w:rPr>
     </w:lvl>
   </w:abstractNum>
-  <w:abstractNum w:abstractNumId="10" w15:restartNumberingAfterBreak="0">
+  <w:abstractNum w:abstractNumId="11" w15:restartNumberingAfterBreak="0">
     <w:nsid w:val="1BAE2790"/>
     <w:multiLevelType w:val="multilevel"/>
     <w:tmpl w:val="097092B8"/>
@@ -29492,7 +30997,7 @@
       </w:rPr>
     </w:lvl>
   </w:abstractNum>
-  <w:abstractNum w:abstractNumId="11" w15:restartNumberingAfterBreak="0">
+  <w:abstractNum w:abstractNumId="12" w15:restartNumberingAfterBreak="0">
     <w:nsid w:val="1D92192D"/>
     <w:multiLevelType w:val="multilevel"/>
     <w:tmpl w:val="F33037F2"/>
@@ -29641,7 +31146,7 @@
       </w:rPr>
     </w:lvl>
   </w:abstractNum>
-  <w:abstractNum w:abstractNumId="12" w15:restartNumberingAfterBreak="0">
+  <w:abstractNum w:abstractNumId="13" w15:restartNumberingAfterBreak="0">
     <w:nsid w:val="1DB602AD"/>
     <w:multiLevelType w:val="hybridMultilevel"/>
     <w:tmpl w:val="0F826988"/>
@@ -29754,7 +31259,7 @@
       </w:rPr>
     </w:lvl>
   </w:abstractNum>
-  <w:abstractNum w:abstractNumId="13" w15:restartNumberingAfterBreak="0">
+  <w:abstractNum w:abstractNumId="14" w15:restartNumberingAfterBreak="0">
     <w:nsid w:val="1EF43682"/>
     <w:multiLevelType w:val="multilevel"/>
     <w:tmpl w:val="54804ADE"/>
@@ -29867,7 +31372,7 @@
       </w:rPr>
     </w:lvl>
   </w:abstractNum>
-  <w:abstractNum w:abstractNumId="14" w15:restartNumberingAfterBreak="0">
+  <w:abstractNum w:abstractNumId="15" w15:restartNumberingAfterBreak="0">
     <w:nsid w:val="1F401A2A"/>
     <w:multiLevelType w:val="hybridMultilevel"/>
     <w:tmpl w:val="C530588C"/>
@@ -29980,7 +31485,7 @@
       </w:rPr>
     </w:lvl>
   </w:abstractNum>
-  <w:abstractNum w:abstractNumId="15" w15:restartNumberingAfterBreak="0">
+  <w:abstractNum w:abstractNumId="16" w15:restartNumberingAfterBreak="0">
     <w:nsid w:val="21E631A8"/>
     <w:multiLevelType w:val="multilevel"/>
     <w:tmpl w:val="2AFEA3DE"/>
@@ -30093,7 +31598,7 @@
       </w:rPr>
     </w:lvl>
   </w:abstractNum>
-  <w:abstractNum w:abstractNumId="16" w15:restartNumberingAfterBreak="0">
+  <w:abstractNum w:abstractNumId="17" w15:restartNumberingAfterBreak="0">
     <w:nsid w:val="22DB67E3"/>
     <w:multiLevelType w:val="multilevel"/>
     <w:tmpl w:val="6CEC03BE"/>
@@ -30242,7 +31747,7 @@
       </w:rPr>
     </w:lvl>
   </w:abstractNum>
-  <w:abstractNum w:abstractNumId="17" w15:restartNumberingAfterBreak="0">
+  <w:abstractNum w:abstractNumId="18" w15:restartNumberingAfterBreak="0">
     <w:nsid w:val="25416C0E"/>
     <w:multiLevelType w:val="multilevel"/>
     <w:tmpl w:val="6526E29E"/>
@@ -30391,7 +31896,7 @@
       </w:rPr>
     </w:lvl>
   </w:abstractNum>
-  <w:abstractNum w:abstractNumId="18" w15:restartNumberingAfterBreak="0">
+  <w:abstractNum w:abstractNumId="19" w15:restartNumberingAfterBreak="0">
     <w:nsid w:val="265427C8"/>
     <w:multiLevelType w:val="multilevel"/>
     <w:tmpl w:val="9B30F58A"/>
@@ -30540,7 +32045,7 @@
       </w:rPr>
     </w:lvl>
   </w:abstractNum>
-  <w:abstractNum w:abstractNumId="19" w15:restartNumberingAfterBreak="0">
+  <w:abstractNum w:abstractNumId="20" w15:restartNumberingAfterBreak="0">
     <w:nsid w:val="26B05F12"/>
     <w:multiLevelType w:val="multilevel"/>
     <w:tmpl w:val="152A450C"/>
@@ -30689,7 +32194,7 @@
       </w:rPr>
     </w:lvl>
   </w:abstractNum>
-  <w:abstractNum w:abstractNumId="20" w15:restartNumberingAfterBreak="0">
+  <w:abstractNum w:abstractNumId="21" w15:restartNumberingAfterBreak="0">
     <w:nsid w:val="2A176E27"/>
     <w:multiLevelType w:val="hybridMultilevel"/>
     <w:tmpl w:val="FE605A4C"/>
@@ -30802,7 +32307,7 @@
       </w:rPr>
     </w:lvl>
   </w:abstractNum>
-  <w:abstractNum w:abstractNumId="21" w15:restartNumberingAfterBreak="0">
+  <w:abstractNum w:abstractNumId="22" w15:restartNumberingAfterBreak="0">
     <w:nsid w:val="2B5E613F"/>
     <w:multiLevelType w:val="multilevel"/>
     <w:tmpl w:val="DFCE93EC"/>
@@ -30951,7 +32456,7 @@
       </w:rPr>
     </w:lvl>
   </w:abstractNum>
-  <w:abstractNum w:abstractNumId="22" w15:restartNumberingAfterBreak="0">
+  <w:abstractNum w:abstractNumId="23" w15:restartNumberingAfterBreak="0">
     <w:nsid w:val="3473636F"/>
     <w:multiLevelType w:val="hybridMultilevel"/>
     <w:tmpl w:val="E0E8D252"/>
@@ -31064,7 +32569,7 @@
       </w:rPr>
     </w:lvl>
   </w:abstractNum>
-  <w:abstractNum w:abstractNumId="23" w15:restartNumberingAfterBreak="0">
+  <w:abstractNum w:abstractNumId="24" w15:restartNumberingAfterBreak="0">
     <w:nsid w:val="37364BB7"/>
     <w:multiLevelType w:val="multilevel"/>
     <w:tmpl w:val="F1062692"/>
@@ -31213,7 +32718,7 @@
       </w:rPr>
     </w:lvl>
   </w:abstractNum>
-  <w:abstractNum w:abstractNumId="24" w15:restartNumberingAfterBreak="0">
+  <w:abstractNum w:abstractNumId="25" w15:restartNumberingAfterBreak="0">
     <w:nsid w:val="37DF2CE6"/>
     <w:multiLevelType w:val="multilevel"/>
     <w:tmpl w:val="562C25F0"/>
@@ -31362,7 +32867,7 @@
       </w:rPr>
     </w:lvl>
   </w:abstractNum>
-  <w:abstractNum w:abstractNumId="25" w15:restartNumberingAfterBreak="0">
+  <w:abstractNum w:abstractNumId="26" w15:restartNumberingAfterBreak="0">
     <w:nsid w:val="38926F6E"/>
     <w:multiLevelType w:val="multilevel"/>
     <w:tmpl w:val="C922AC40"/>
@@ -31511,7 +33016,7 @@
       </w:rPr>
     </w:lvl>
   </w:abstractNum>
-  <w:abstractNum w:abstractNumId="26" w15:restartNumberingAfterBreak="0">
+  <w:abstractNum w:abstractNumId="27" w15:restartNumberingAfterBreak="0">
     <w:nsid w:val="38DB6ED1"/>
     <w:multiLevelType w:val="hybridMultilevel"/>
     <w:tmpl w:val="20B2AE46"/>
@@ -31624,7 +33129,7 @@
       </w:rPr>
     </w:lvl>
   </w:abstractNum>
-  <w:abstractNum w:abstractNumId="27" w15:restartNumberingAfterBreak="0">
+  <w:abstractNum w:abstractNumId="28" w15:restartNumberingAfterBreak="0">
     <w:nsid w:val="3A267D2A"/>
     <w:multiLevelType w:val="hybridMultilevel"/>
     <w:tmpl w:val="8A9CF946"/>
@@ -31737,7 +33242,7 @@
       </w:rPr>
     </w:lvl>
   </w:abstractNum>
-  <w:abstractNum w:abstractNumId="28" w15:restartNumberingAfterBreak="0">
+  <w:abstractNum w:abstractNumId="29" w15:restartNumberingAfterBreak="0">
     <w:nsid w:val="3BF56392"/>
     <w:multiLevelType w:val="multilevel"/>
     <w:tmpl w:val="57D4D276"/>
@@ -31886,7 +33391,7 @@
       </w:rPr>
     </w:lvl>
   </w:abstractNum>
-  <w:abstractNum w:abstractNumId="29" w15:restartNumberingAfterBreak="0">
+  <w:abstractNum w:abstractNumId="30" w15:restartNumberingAfterBreak="0">
     <w:nsid w:val="3C70627A"/>
     <w:multiLevelType w:val="hybridMultilevel"/>
     <w:tmpl w:val="761C8088"/>
@@ -31999,7 +33504,7 @@
       </w:rPr>
     </w:lvl>
   </w:abstractNum>
-  <w:abstractNum w:abstractNumId="30" w15:restartNumberingAfterBreak="0">
+  <w:abstractNum w:abstractNumId="31" w15:restartNumberingAfterBreak="0">
     <w:nsid w:val="3D506DB5"/>
     <w:multiLevelType w:val="hybridMultilevel"/>
     <w:tmpl w:val="DBA27160"/>
@@ -32088,7 +33593,7 @@
       </w:pPr>
     </w:lvl>
   </w:abstractNum>
-  <w:abstractNum w:abstractNumId="31" w15:restartNumberingAfterBreak="0">
+  <w:abstractNum w:abstractNumId="32" w15:restartNumberingAfterBreak="0">
     <w:nsid w:val="418957F7"/>
     <w:multiLevelType w:val="multilevel"/>
     <w:tmpl w:val="C06C7C28"/>
@@ -32237,7 +33742,7 @@
       </w:rPr>
     </w:lvl>
   </w:abstractNum>
-  <w:abstractNum w:abstractNumId="32" w15:restartNumberingAfterBreak="0">
+  <w:abstractNum w:abstractNumId="33" w15:restartNumberingAfterBreak="0">
     <w:nsid w:val="41F51816"/>
     <w:multiLevelType w:val="hybridMultilevel"/>
     <w:tmpl w:val="6ABC4492"/>
@@ -32350,7 +33855,7 @@
       </w:rPr>
     </w:lvl>
   </w:abstractNum>
-  <w:abstractNum w:abstractNumId="33" w15:restartNumberingAfterBreak="0">
+  <w:abstractNum w:abstractNumId="34" w15:restartNumberingAfterBreak="0">
     <w:nsid w:val="43817D5D"/>
     <w:multiLevelType w:val="hybridMultilevel"/>
     <w:tmpl w:val="7B388D08"/>
@@ -32463,7 +33968,7 @@
       </w:rPr>
     </w:lvl>
   </w:abstractNum>
-  <w:abstractNum w:abstractNumId="34" w15:restartNumberingAfterBreak="0">
+  <w:abstractNum w:abstractNumId="35" w15:restartNumberingAfterBreak="0">
     <w:nsid w:val="446E67BC"/>
     <w:multiLevelType w:val="multilevel"/>
     <w:tmpl w:val="C3B694F2"/>
@@ -32612,7 +34117,7 @@
       </w:rPr>
     </w:lvl>
   </w:abstractNum>
-  <w:abstractNum w:abstractNumId="35" w15:restartNumberingAfterBreak="0">
+  <w:abstractNum w:abstractNumId="36" w15:restartNumberingAfterBreak="0">
     <w:nsid w:val="47C773B8"/>
     <w:multiLevelType w:val="hybridMultilevel"/>
     <w:tmpl w:val="673E143A"/>
@@ -32725,7 +34230,7 @@
       </w:rPr>
     </w:lvl>
   </w:abstractNum>
-  <w:abstractNum w:abstractNumId="36" w15:restartNumberingAfterBreak="0">
+  <w:abstractNum w:abstractNumId="37" w15:restartNumberingAfterBreak="0">
     <w:nsid w:val="49381D42"/>
     <w:multiLevelType w:val="multilevel"/>
     <w:tmpl w:val="5CC09BD0"/>
@@ -32874,7 +34379,7 @@
       </w:rPr>
     </w:lvl>
   </w:abstractNum>
-  <w:abstractNum w:abstractNumId="37" w15:restartNumberingAfterBreak="0">
+  <w:abstractNum w:abstractNumId="38" w15:restartNumberingAfterBreak="0">
     <w:nsid w:val="49521BCD"/>
     <w:multiLevelType w:val="multilevel"/>
     <w:tmpl w:val="07CED9B0"/>
@@ -33019,7 +34524,7 @@
       </w:rPr>
     </w:lvl>
   </w:abstractNum>
-  <w:abstractNum w:abstractNumId="38" w15:restartNumberingAfterBreak="0">
+  <w:abstractNum w:abstractNumId="39" w15:restartNumberingAfterBreak="0">
     <w:nsid w:val="49812866"/>
     <w:multiLevelType w:val="hybridMultilevel"/>
     <w:tmpl w:val="041C1FF0"/>
@@ -33132,7 +34637,7 @@
       </w:rPr>
     </w:lvl>
   </w:abstractNum>
-  <w:abstractNum w:abstractNumId="39" w15:restartNumberingAfterBreak="0">
+  <w:abstractNum w:abstractNumId="40" w15:restartNumberingAfterBreak="0">
     <w:nsid w:val="4C0C3AFA"/>
     <w:multiLevelType w:val="hybridMultilevel"/>
     <w:tmpl w:val="88B867B6"/>
@@ -33245,7 +34750,7 @@
       </w:rPr>
     </w:lvl>
   </w:abstractNum>
-  <w:abstractNum w:abstractNumId="40" w15:restartNumberingAfterBreak="0">
+  <w:abstractNum w:abstractNumId="41" w15:restartNumberingAfterBreak="0">
     <w:nsid w:val="4FD97912"/>
     <w:multiLevelType w:val="multilevel"/>
     <w:tmpl w:val="0409001D"/>
@@ -33331,7 +34836,7 @@
       </w:pPr>
     </w:lvl>
   </w:abstractNum>
-  <w:abstractNum w:abstractNumId="41" w15:restartNumberingAfterBreak="0">
+  <w:abstractNum w:abstractNumId="42" w15:restartNumberingAfterBreak="0">
     <w:nsid w:val="529E3EB6"/>
     <w:multiLevelType w:val="multilevel"/>
     <w:tmpl w:val="F7FC2B66"/>
@@ -33480,7 +34985,7 @@
       </w:rPr>
     </w:lvl>
   </w:abstractNum>
-  <w:abstractNum w:abstractNumId="42" w15:restartNumberingAfterBreak="0">
+  <w:abstractNum w:abstractNumId="43" w15:restartNumberingAfterBreak="0">
     <w:nsid w:val="531B67DC"/>
     <w:multiLevelType w:val="multilevel"/>
     <w:tmpl w:val="60843468"/>
@@ -33629,7 +35134,7 @@
       </w:rPr>
     </w:lvl>
   </w:abstractNum>
-  <w:abstractNum w:abstractNumId="43" w15:restartNumberingAfterBreak="0">
+  <w:abstractNum w:abstractNumId="44" w15:restartNumberingAfterBreak="0">
     <w:nsid w:val="58F16806"/>
     <w:multiLevelType w:val="multilevel"/>
     <w:tmpl w:val="0188F9B2"/>
@@ -33778,7 +35283,7 @@
       </w:rPr>
     </w:lvl>
   </w:abstractNum>
-  <w:abstractNum w:abstractNumId="44" w15:restartNumberingAfterBreak="0">
+  <w:abstractNum w:abstractNumId="45" w15:restartNumberingAfterBreak="0">
     <w:nsid w:val="59F85255"/>
     <w:multiLevelType w:val="multilevel"/>
     <w:tmpl w:val="AC7C9720"/>
@@ -33927,7 +35432,7 @@
       </w:rPr>
     </w:lvl>
   </w:abstractNum>
-  <w:abstractNum w:abstractNumId="45" w15:restartNumberingAfterBreak="0">
+  <w:abstractNum w:abstractNumId="46" w15:restartNumberingAfterBreak="0">
     <w:nsid w:val="5F335F8C"/>
     <w:multiLevelType w:val="hybridMultilevel"/>
     <w:tmpl w:val="7B70F89E"/>
@@ -34040,7 +35545,7 @@
       </w:rPr>
     </w:lvl>
   </w:abstractNum>
-  <w:abstractNum w:abstractNumId="46" w15:restartNumberingAfterBreak="0">
+  <w:abstractNum w:abstractNumId="47" w15:restartNumberingAfterBreak="0">
     <w:nsid w:val="61A82D4F"/>
     <w:multiLevelType w:val="hybridMultilevel"/>
     <w:tmpl w:val="C56C41E6"/>
@@ -34153,7 +35658,7 @@
       </w:rPr>
     </w:lvl>
   </w:abstractNum>
-  <w:abstractNum w:abstractNumId="47" w15:restartNumberingAfterBreak="0">
+  <w:abstractNum w:abstractNumId="48" w15:restartNumberingAfterBreak="0">
     <w:nsid w:val="61F25051"/>
     <w:multiLevelType w:val="hybridMultilevel"/>
     <w:tmpl w:val="EE92EC12"/>
@@ -34239,7 +35744,7 @@
       </w:pPr>
     </w:lvl>
   </w:abstractNum>
-  <w:abstractNum w:abstractNumId="48" w15:restartNumberingAfterBreak="0">
+  <w:abstractNum w:abstractNumId="49" w15:restartNumberingAfterBreak="0">
     <w:nsid w:val="626E7021"/>
     <w:multiLevelType w:val="multilevel"/>
     <w:tmpl w:val="FCCCAD92"/>
@@ -34388,7 +35893,7 @@
       </w:rPr>
     </w:lvl>
   </w:abstractNum>
-  <w:abstractNum w:abstractNumId="49" w15:restartNumberingAfterBreak="0">
+  <w:abstractNum w:abstractNumId="50" w15:restartNumberingAfterBreak="0">
     <w:nsid w:val="63073D22"/>
     <w:multiLevelType w:val="multilevel"/>
     <w:tmpl w:val="03BEF3D2"/>
@@ -34537,7 +36042,7 @@
       </w:rPr>
     </w:lvl>
   </w:abstractNum>
-  <w:abstractNum w:abstractNumId="50" w15:restartNumberingAfterBreak="0">
+  <w:abstractNum w:abstractNumId="51" w15:restartNumberingAfterBreak="0">
     <w:nsid w:val="6650669B"/>
     <w:multiLevelType w:val="hybridMultilevel"/>
     <w:tmpl w:val="D0E2FFBE"/>
@@ -34650,7 +36155,7 @@
       </w:rPr>
     </w:lvl>
   </w:abstractNum>
-  <w:abstractNum w:abstractNumId="51" w15:restartNumberingAfterBreak="0">
+  <w:abstractNum w:abstractNumId="52" w15:restartNumberingAfterBreak="0">
     <w:nsid w:val="692E63DA"/>
     <w:multiLevelType w:val="multilevel"/>
     <w:tmpl w:val="72B05454"/>
@@ -34795,7 +36300,7 @@
       </w:rPr>
     </w:lvl>
   </w:abstractNum>
-  <w:abstractNum w:abstractNumId="52" w15:restartNumberingAfterBreak="0">
+  <w:abstractNum w:abstractNumId="53" w15:restartNumberingAfterBreak="0">
     <w:nsid w:val="695668E9"/>
     <w:multiLevelType w:val="multilevel"/>
     <w:tmpl w:val="21D2D3AE"/>
@@ -34944,7 +36449,7 @@
       </w:rPr>
     </w:lvl>
   </w:abstractNum>
-  <w:abstractNum w:abstractNumId="53" w15:restartNumberingAfterBreak="0">
+  <w:abstractNum w:abstractNumId="54" w15:restartNumberingAfterBreak="0">
     <w:nsid w:val="69DF6F4C"/>
     <w:multiLevelType w:val="hybridMultilevel"/>
     <w:tmpl w:val="E8D4D208"/>
@@ -35057,7 +36562,7 @@
       </w:rPr>
     </w:lvl>
   </w:abstractNum>
-  <w:abstractNum w:abstractNumId="54" w15:restartNumberingAfterBreak="0">
+  <w:abstractNum w:abstractNumId="55" w15:restartNumberingAfterBreak="0">
     <w:nsid w:val="6B404316"/>
     <w:multiLevelType w:val="hybridMultilevel"/>
     <w:tmpl w:val="0E66C88C"/>
@@ -35170,7 +36675,7 @@
       </w:rPr>
     </w:lvl>
   </w:abstractNum>
-  <w:abstractNum w:abstractNumId="55" w15:restartNumberingAfterBreak="0">
+  <w:abstractNum w:abstractNumId="56" w15:restartNumberingAfterBreak="0">
     <w:nsid w:val="6ECD7A63"/>
     <w:multiLevelType w:val="multilevel"/>
     <w:tmpl w:val="FE86F4A6"/>
@@ -35319,7 +36824,7 @@
       </w:rPr>
     </w:lvl>
   </w:abstractNum>
-  <w:abstractNum w:abstractNumId="56" w15:restartNumberingAfterBreak="0">
+  <w:abstractNum w:abstractNumId="57" w15:restartNumberingAfterBreak="0">
     <w:nsid w:val="6FC2473D"/>
     <w:multiLevelType w:val="multilevel"/>
     <w:tmpl w:val="821A7FFE"/>
@@ -35468,7 +36973,7 @@
       </w:rPr>
     </w:lvl>
   </w:abstractNum>
-  <w:abstractNum w:abstractNumId="57" w15:restartNumberingAfterBreak="0">
+  <w:abstractNum w:abstractNumId="58" w15:restartNumberingAfterBreak="0">
     <w:nsid w:val="733870CB"/>
     <w:multiLevelType w:val="hybridMultilevel"/>
     <w:tmpl w:val="C030A54A"/>
@@ -35581,7 +37086,7 @@
       </w:rPr>
     </w:lvl>
   </w:abstractNum>
-  <w:abstractNum w:abstractNumId="58" w15:restartNumberingAfterBreak="0">
+  <w:abstractNum w:abstractNumId="59" w15:restartNumberingAfterBreak="0">
     <w:nsid w:val="7AB00C09"/>
     <w:multiLevelType w:val="multilevel"/>
     <w:tmpl w:val="B8D2D378"/>
@@ -35722,7 +37227,7 @@
       </w:rPr>
     </w:lvl>
   </w:abstractNum>
-  <w:abstractNum w:abstractNumId="59" w15:restartNumberingAfterBreak="0">
+  <w:abstractNum w:abstractNumId="60" w15:restartNumberingAfterBreak="0">
     <w:nsid w:val="7B832050"/>
     <w:multiLevelType w:val="hybridMultilevel"/>
     <w:tmpl w:val="5F0A87C8"/>
@@ -35835,7 +37340,7 @@
       </w:rPr>
     </w:lvl>
   </w:abstractNum>
-  <w:abstractNum w:abstractNumId="60" w15:restartNumberingAfterBreak="0">
+  <w:abstractNum w:abstractNumId="61" w15:restartNumberingAfterBreak="0">
     <w:nsid w:val="7C2327DF"/>
     <w:multiLevelType w:val="multilevel"/>
     <w:tmpl w:val="7B920756"/>
@@ -35984,7 +37489,7 @@
       </w:rPr>
     </w:lvl>
   </w:abstractNum>
-  <w:abstractNum w:abstractNumId="61" w15:restartNumberingAfterBreak="0">
+  <w:abstractNum w:abstractNumId="62" w15:restartNumberingAfterBreak="0">
     <w:nsid w:val="7ED9283E"/>
     <w:multiLevelType w:val="hybridMultilevel"/>
     <w:tmpl w:val="32D6AFBC"/>
@@ -36097,7 +37602,7 @@
       </w:rPr>
     </w:lvl>
   </w:abstractNum>
-  <w:abstractNum w:abstractNumId="62" w15:restartNumberingAfterBreak="0">
+  <w:abstractNum w:abstractNumId="63" w15:restartNumberingAfterBreak="0">
     <w:nsid w:val="7EFA1BBD"/>
     <w:multiLevelType w:val="multilevel"/>
     <w:tmpl w:val="BC9C3BB0"/>
@@ -36247,193 +37752,196 @@
     </w:lvl>
   </w:abstractNum>
   <w:num w:numId="1" w16cid:durableId="478571081">
+    <w:abstractNumId w:val="59"/>
+  </w:num>
+  <w:num w:numId="2" w16cid:durableId="1203059929">
+    <w:abstractNumId w:val="51"/>
+  </w:num>
+  <w:num w:numId="3" w16cid:durableId="2109082672">
+    <w:abstractNumId w:val="37"/>
+  </w:num>
+  <w:num w:numId="4" w16cid:durableId="1738554998">
+    <w:abstractNumId w:val="19"/>
+  </w:num>
+  <w:num w:numId="5" w16cid:durableId="1343586131">
+    <w:abstractNumId w:val="52"/>
+  </w:num>
+  <w:num w:numId="6" w16cid:durableId="2138795222">
+    <w:abstractNumId w:val="53"/>
+  </w:num>
+  <w:num w:numId="7" w16cid:durableId="117845755">
+    <w:abstractNumId w:val="6"/>
+  </w:num>
+  <w:num w:numId="8" w16cid:durableId="97799013">
+    <w:abstractNumId w:val="36"/>
+  </w:num>
+  <w:num w:numId="9" w16cid:durableId="783884260">
+    <w:abstractNumId w:val="55"/>
+  </w:num>
+  <w:num w:numId="10" w16cid:durableId="1638755366">
+    <w:abstractNumId w:val="17"/>
+  </w:num>
+  <w:num w:numId="11" w16cid:durableId="110172992">
+    <w:abstractNumId w:val="40"/>
+  </w:num>
+  <w:num w:numId="12" w16cid:durableId="794130985">
+    <w:abstractNumId w:val="26"/>
+  </w:num>
+  <w:num w:numId="13" w16cid:durableId="832335761">
+    <w:abstractNumId w:val="10"/>
+  </w:num>
+  <w:num w:numId="14" w16cid:durableId="1133673245">
+    <w:abstractNumId w:val="31"/>
+  </w:num>
+  <w:num w:numId="15" w16cid:durableId="1297445513">
+    <w:abstractNumId w:val="44"/>
+  </w:num>
+  <w:num w:numId="16" w16cid:durableId="449402889">
+    <w:abstractNumId w:val="60"/>
+  </w:num>
+  <w:num w:numId="17" w16cid:durableId="1950745041">
+    <w:abstractNumId w:val="34"/>
+  </w:num>
+  <w:num w:numId="18" w16cid:durableId="342511177">
+    <w:abstractNumId w:val="20"/>
+  </w:num>
+  <w:num w:numId="19" w16cid:durableId="1018115384">
+    <w:abstractNumId w:val="35"/>
+  </w:num>
+  <w:num w:numId="20" w16cid:durableId="180972059">
+    <w:abstractNumId w:val="56"/>
+  </w:num>
+  <w:num w:numId="21" w16cid:durableId="1497108079">
+    <w:abstractNumId w:val="25"/>
+  </w:num>
+  <w:num w:numId="22" w16cid:durableId="1292980094">
+    <w:abstractNumId w:val="3"/>
+  </w:num>
+  <w:num w:numId="23" w16cid:durableId="137502523">
+    <w:abstractNumId w:val="28"/>
+  </w:num>
+  <w:num w:numId="24" w16cid:durableId="243686968">
+    <w:abstractNumId w:val="29"/>
+  </w:num>
+  <w:num w:numId="25" w16cid:durableId="1416513867">
     <w:abstractNumId w:val="58"/>
   </w:num>
-  <w:num w:numId="2" w16cid:durableId="1203059929">
+  <w:num w:numId="26" w16cid:durableId="76441557">
+    <w:abstractNumId w:val="2"/>
+  </w:num>
+  <w:num w:numId="27" w16cid:durableId="1689527227">
+    <w:abstractNumId w:val="45"/>
+  </w:num>
+  <w:num w:numId="28" w16cid:durableId="1480002053">
+    <w:abstractNumId w:val="61"/>
+  </w:num>
+  <w:num w:numId="29" w16cid:durableId="438528887">
+    <w:abstractNumId w:val="11"/>
+  </w:num>
+  <w:num w:numId="30" w16cid:durableId="1415006464">
+    <w:abstractNumId w:val="42"/>
+  </w:num>
+  <w:num w:numId="31" w16cid:durableId="1776167314">
+    <w:abstractNumId w:val="5"/>
+  </w:num>
+  <w:num w:numId="32" w16cid:durableId="438718467">
     <w:abstractNumId w:val="50"/>
   </w:num>
-  <w:num w:numId="3" w16cid:durableId="2109082672">
-    <w:abstractNumId w:val="36"/>
-  </w:num>
-  <w:num w:numId="4" w16cid:durableId="1738554998">
+  <w:num w:numId="33" w16cid:durableId="1463231083">
     <w:abstractNumId w:val="18"/>
   </w:num>
-  <w:num w:numId="5" w16cid:durableId="1343586131">
-    <w:abstractNumId w:val="51"/>
+  <w:num w:numId="34" w16cid:durableId="92483956">
+    <w:abstractNumId w:val="22"/>
   </w:num>
-  <w:num w:numId="6" w16cid:durableId="2138795222">
-    <w:abstractNumId w:val="52"/>
+  <w:num w:numId="35" w16cid:durableId="2030370995">
+    <w:abstractNumId w:val="12"/>
   </w:num>
-  <w:num w:numId="7" w16cid:durableId="117845755">
-    <w:abstractNumId w:val="5"/>
+  <w:num w:numId="36" w16cid:durableId="1942028546">
+    <w:abstractNumId w:val="57"/>
   </w:num>
-  <w:num w:numId="8" w16cid:durableId="97799013">
-    <w:abstractNumId w:val="35"/>
+  <w:num w:numId="37" w16cid:durableId="1097139976">
+    <w:abstractNumId w:val="4"/>
   </w:num>
-  <w:num w:numId="9" w16cid:durableId="783884260">
+  <w:num w:numId="38" w16cid:durableId="899554807">
+    <w:abstractNumId w:val="21"/>
+  </w:num>
+  <w:num w:numId="39" w16cid:durableId="494296162">
+    <w:abstractNumId w:val="7"/>
+  </w:num>
+  <w:num w:numId="40" w16cid:durableId="10839856">
+    <w:abstractNumId w:val="49"/>
+  </w:num>
+  <w:num w:numId="41" w16cid:durableId="1959486330">
+    <w:abstractNumId w:val="24"/>
+  </w:num>
+  <w:num w:numId="42" w16cid:durableId="1730299429">
+    <w:abstractNumId w:val="13"/>
+  </w:num>
+  <w:num w:numId="43" w16cid:durableId="1112825257">
+    <w:abstractNumId w:val="27"/>
+  </w:num>
+  <w:num w:numId="44" w16cid:durableId="1441149666">
+    <w:abstractNumId w:val="30"/>
+  </w:num>
+  <w:num w:numId="45" w16cid:durableId="486435568">
+    <w:abstractNumId w:val="39"/>
+  </w:num>
+  <w:num w:numId="46" w16cid:durableId="67075659">
+    <w:abstractNumId w:val="15"/>
+  </w:num>
+  <w:num w:numId="47" w16cid:durableId="1874272221">
+    <w:abstractNumId w:val="38"/>
+  </w:num>
+  <w:num w:numId="48" w16cid:durableId="343750293">
+    <w:abstractNumId w:val="8"/>
+  </w:num>
+  <w:num w:numId="49" w16cid:durableId="154883539">
+    <w:abstractNumId w:val="14"/>
+  </w:num>
+  <w:num w:numId="50" w16cid:durableId="1037776563">
+    <w:abstractNumId w:val="16"/>
+  </w:num>
+  <w:num w:numId="51" w16cid:durableId="661860119">
+    <w:abstractNumId w:val="41"/>
+  </w:num>
+  <w:num w:numId="52" w16cid:durableId="756756854">
+    <w:abstractNumId w:val="63"/>
+  </w:num>
+  <w:num w:numId="53" w16cid:durableId="1245914247">
+    <w:abstractNumId w:val="43"/>
+  </w:num>
+  <w:num w:numId="54" w16cid:durableId="1294402441">
+    <w:abstractNumId w:val="1"/>
+  </w:num>
+  <w:num w:numId="55" w16cid:durableId="1445538618">
+    <w:abstractNumId w:val="32"/>
+  </w:num>
+  <w:num w:numId="56" w16cid:durableId="979190138">
+    <w:abstractNumId w:val="23"/>
+  </w:num>
+  <w:num w:numId="57" w16cid:durableId="457530032">
+    <w:abstractNumId w:val="48"/>
+  </w:num>
+  <w:num w:numId="58" w16cid:durableId="330987480">
+    <w:abstractNumId w:val="46"/>
+  </w:num>
+  <w:num w:numId="59" w16cid:durableId="656305798">
     <w:abstractNumId w:val="54"/>
   </w:num>
-  <w:num w:numId="10" w16cid:durableId="1638755366">
-    <w:abstractNumId w:val="16"/>
-  </w:num>
-  <w:num w:numId="11" w16cid:durableId="110172992">
-    <w:abstractNumId w:val="39"/>
-  </w:num>
-  <w:num w:numId="12" w16cid:durableId="794130985">
-    <w:abstractNumId w:val="25"/>
-  </w:num>
-  <w:num w:numId="13" w16cid:durableId="832335761">
+  <w:num w:numId="60" w16cid:durableId="70977599">
     <w:abstractNumId w:val="9"/>
   </w:num>
-  <w:num w:numId="14" w16cid:durableId="1133673245">
-    <w:abstractNumId w:val="30"/>
+  <w:num w:numId="61" w16cid:durableId="1536382563">
+    <w:abstractNumId w:val="47"/>
   </w:num>
-  <w:num w:numId="15" w16cid:durableId="1297445513">
-    <w:abstractNumId w:val="43"/>
-  </w:num>
-  <w:num w:numId="16" w16cid:durableId="449402889">
-    <w:abstractNumId w:val="59"/>
-  </w:num>
-  <w:num w:numId="17" w16cid:durableId="1950745041">
+  <w:num w:numId="62" w16cid:durableId="101152126">
     <w:abstractNumId w:val="33"/>
   </w:num>
-  <w:num w:numId="18" w16cid:durableId="342511177">
-    <w:abstractNumId w:val="19"/>
-  </w:num>
-  <w:num w:numId="19" w16cid:durableId="1018115384">
-    <w:abstractNumId w:val="34"/>
-  </w:num>
-  <w:num w:numId="20" w16cid:durableId="180972059">
-    <w:abstractNumId w:val="55"/>
-  </w:num>
-  <w:num w:numId="21" w16cid:durableId="1497108079">
-    <w:abstractNumId w:val="24"/>
-  </w:num>
-  <w:num w:numId="22" w16cid:durableId="1292980094">
-    <w:abstractNumId w:val="2"/>
-  </w:num>
-  <w:num w:numId="23" w16cid:durableId="137502523">
-    <w:abstractNumId w:val="27"/>
-  </w:num>
-  <w:num w:numId="24" w16cid:durableId="243686968">
-    <w:abstractNumId w:val="28"/>
-  </w:num>
-  <w:num w:numId="25" w16cid:durableId="1416513867">
-    <w:abstractNumId w:val="57"/>
-  </w:num>
-  <w:num w:numId="26" w16cid:durableId="76441557">
-    <w:abstractNumId w:val="1"/>
-  </w:num>
-  <w:num w:numId="27" w16cid:durableId="1689527227">
-    <w:abstractNumId w:val="44"/>
-  </w:num>
-  <w:num w:numId="28" w16cid:durableId="1480002053">
-    <w:abstractNumId w:val="60"/>
-  </w:num>
-  <w:num w:numId="29" w16cid:durableId="438528887">
-    <w:abstractNumId w:val="10"/>
-  </w:num>
-  <w:num w:numId="30" w16cid:durableId="1415006464">
-    <w:abstractNumId w:val="41"/>
-  </w:num>
-  <w:num w:numId="31" w16cid:durableId="1776167314">
-    <w:abstractNumId w:val="4"/>
-  </w:num>
-  <w:num w:numId="32" w16cid:durableId="438718467">
-    <w:abstractNumId w:val="49"/>
-  </w:num>
-  <w:num w:numId="33" w16cid:durableId="1463231083">
-    <w:abstractNumId w:val="17"/>
-  </w:num>
-  <w:num w:numId="34" w16cid:durableId="92483956">
-    <w:abstractNumId w:val="21"/>
-  </w:num>
-  <w:num w:numId="35" w16cid:durableId="2030370995">
-    <w:abstractNumId w:val="11"/>
-  </w:num>
-  <w:num w:numId="36" w16cid:durableId="1942028546">
-    <w:abstractNumId w:val="56"/>
-  </w:num>
-  <w:num w:numId="37" w16cid:durableId="1097139976">
-    <w:abstractNumId w:val="3"/>
-  </w:num>
-  <w:num w:numId="38" w16cid:durableId="899554807">
-    <w:abstractNumId w:val="20"/>
-  </w:num>
-  <w:num w:numId="39" w16cid:durableId="494296162">
-    <w:abstractNumId w:val="6"/>
-  </w:num>
-  <w:num w:numId="40" w16cid:durableId="10839856">
-    <w:abstractNumId w:val="48"/>
-  </w:num>
-  <w:num w:numId="41" w16cid:durableId="1959486330">
-    <w:abstractNumId w:val="23"/>
-  </w:num>
-  <w:num w:numId="42" w16cid:durableId="1730299429">
-    <w:abstractNumId w:val="12"/>
-  </w:num>
-  <w:num w:numId="43" w16cid:durableId="1112825257">
-    <w:abstractNumId w:val="26"/>
-  </w:num>
-  <w:num w:numId="44" w16cid:durableId="1441149666">
-    <w:abstractNumId w:val="29"/>
-  </w:num>
-  <w:num w:numId="45" w16cid:durableId="486435568">
-    <w:abstractNumId w:val="38"/>
-  </w:num>
-  <w:num w:numId="46" w16cid:durableId="67075659">
-    <w:abstractNumId w:val="14"/>
-  </w:num>
-  <w:num w:numId="47" w16cid:durableId="1874272221">
-    <w:abstractNumId w:val="37"/>
-  </w:num>
-  <w:num w:numId="48" w16cid:durableId="343750293">
-    <w:abstractNumId w:val="7"/>
-  </w:num>
-  <w:num w:numId="49" w16cid:durableId="154883539">
-    <w:abstractNumId w:val="13"/>
-  </w:num>
-  <w:num w:numId="50" w16cid:durableId="1037776563">
-    <w:abstractNumId w:val="15"/>
-  </w:num>
-  <w:num w:numId="51" w16cid:durableId="661860119">
-    <w:abstractNumId w:val="40"/>
-  </w:num>
-  <w:num w:numId="52" w16cid:durableId="756756854">
+  <w:num w:numId="63" w16cid:durableId="1999655277">
     <w:abstractNumId w:val="62"/>
   </w:num>
-  <w:num w:numId="53" w16cid:durableId="1245914247">
-    <w:abstractNumId w:val="42"/>
-  </w:num>
-  <w:num w:numId="54" w16cid:durableId="1294402441">
+  <w:num w:numId="64" w16cid:durableId="402145023">
     <w:abstractNumId w:val="0"/>
-  </w:num>
-  <w:num w:numId="55" w16cid:durableId="1445538618">
-    <w:abstractNumId w:val="31"/>
-  </w:num>
-  <w:num w:numId="56" w16cid:durableId="979190138">
-    <w:abstractNumId w:val="22"/>
-  </w:num>
-  <w:num w:numId="57" w16cid:durableId="457530032">
-    <w:abstractNumId w:val="47"/>
-  </w:num>
-  <w:num w:numId="58" w16cid:durableId="330987480">
-    <w:abstractNumId w:val="45"/>
-  </w:num>
-  <w:num w:numId="59" w16cid:durableId="656305798">
-    <w:abstractNumId w:val="53"/>
-  </w:num>
-  <w:num w:numId="60" w16cid:durableId="70977599">
-    <w:abstractNumId w:val="8"/>
-  </w:num>
-  <w:num w:numId="61" w16cid:durableId="1536382563">
-    <w:abstractNumId w:val="46"/>
-  </w:num>
-  <w:num w:numId="62" w16cid:durableId="101152126">
-    <w:abstractNumId w:val="32"/>
-  </w:num>
-  <w:num w:numId="63" w16cid:durableId="1999655277">
-    <w:abstractNumId w:val="61"/>
   </w:num>
   <w:numIdMacAtCleanup w:val="48"/>
 </w:numbering>
@@ -37167,7 +38675,7 @@
     <w:uiPriority w:val="35"/>
     <w:unhideWhenUsed/>
     <w:qFormat/>
-    <w:rsid w:val="005A2737"/>
+    <w:rsid w:val="00830459"/>
     <w:pPr>
       <w:spacing w:after="200" w:line="240" w:lineRule="auto"/>
     </w:pPr>
@@ -37175,7 +38683,7 @@
       <w:i/>
       <w:iCs/>
       <w:color w:val="44546A" w:themeColor="text2"/>
-      <w:sz w:val="18"/>
+      <w:sz w:val="22"/>
       <w:szCs w:val="18"/>
     </w:rPr>
   </w:style>
@@ -37399,12 +38907,12 @@
 
 <file path=word/glossary/fontTable.xml><?xml version="1.0" encoding="utf-8"?>
 <w:fonts xmlns:mc="http://schemas.openxmlformats.org/markup-compatibility/2006" xmlns:r="http://schemas.openxmlformats.org/officeDocument/2006/relationships" xmlns:w="http://schemas.openxmlformats.org/wordprocessingml/2006/main" xmlns:w14="http://schemas.microsoft.com/office/word/2010/wordml" xmlns:w15="http://schemas.microsoft.com/office/word/2012/wordml" xmlns:w16cex="http://schemas.microsoft.com/office/word/2018/wordml/cex" xmlns:w16cid="http://schemas.microsoft.com/office/word/2016/wordml/cid" xmlns:w16="http://schemas.microsoft.com/office/word/2018/wordml" xmlns:w16sdtdh="http://schemas.microsoft.com/office/word/2020/wordml/sdtdatahash" xmlns:w16se="http://schemas.microsoft.com/office/word/2015/wordml/symex" mc:Ignorable="w14 w15 w16se w16cid w16 w16cex w16sdtdh">
-  <w:font w:name="Symbol">
-    <w:panose1 w:val="05050102010706020507"/>
-    <w:charset w:val="02"/>
+  <w:font w:name="Wingdings">
+    <w:panose1 w:val="05000000000000000000"/>
+    <w:charset w:val="4D"/>
     <w:family w:val="decorative"/>
     <w:pitch w:val="variable"/>
-    <w:sig w:usb0="00000003" w:usb1="10000000" w:usb2="00000000" w:usb3="00000000" w:csb0="80000001" w:csb1="00000000"/>
+    <w:sig w:usb0="00000003" w:usb1="00000000" w:usb2="00000000" w:usb3="00000000" w:csb0="80000001" w:csb1="00000000"/>
   </w:font>
   <w:font w:name="Times New Roman">
     <w:panose1 w:val="02020603050405020304"/>
@@ -37420,12 +38928,12 @@
     <w:pitch w:val="fixed"/>
     <w:sig w:usb0="E0002EFF" w:usb1="C0007843" w:usb2="00000009" w:usb3="00000000" w:csb0="000001FF" w:csb1="00000000"/>
   </w:font>
-  <w:font w:name="Wingdings">
-    <w:panose1 w:val="05000000000000000000"/>
-    <w:charset w:val="4D"/>
+  <w:font w:name="Symbol">
+    <w:panose1 w:val="05050102010706020507"/>
+    <w:charset w:val="02"/>
     <w:family w:val="decorative"/>
     <w:pitch w:val="variable"/>
-    <w:sig w:usb0="00000003" w:usb1="00000000" w:usb2="00000000" w:usb3="00000000" w:csb0="80000001" w:csb1="00000000"/>
+    <w:sig w:usb0="00000000" w:usb1="10000000" w:usb2="00000000" w:usb3="00000000" w:csb0="80000000" w:csb1="00000000"/>
   </w:font>
   <w:font w:name="Calibri">
     <w:panose1 w:val="020F0502020204030204"/>
@@ -37471,7 +38979,9 @@
     <w:rsid w:val="006E471B"/>
     <w:rsid w:val="007559E4"/>
     <w:rsid w:val="008108A3"/>
+    <w:rsid w:val="0091394A"/>
     <w:rsid w:val="00993DAB"/>
+    <w:rsid w:val="00A865A0"/>
     <w:rsid w:val="00AA192F"/>
     <w:rsid w:val="00AB669F"/>
     <w:rsid w:val="00AC28FC"/>

</xml_diff>